<commit_message>
Result and testing pictures added.
</commit_message>
<xml_diff>
--- a/Documents/Report.docx
+++ b/Documents/Report.docx
@@ -28,6 +28,9 @@
               <w:spacing w:before="120" w:after="120"/>
             </w:pPr>
             <w:r>
+              <w:t xml:space="preserve"> </w:t>
+            </w:r>
+            <w:r>
               <w:object w:dxaOrig="991" w:dyaOrig="1306">
                 <v:shapetype id="_x0000_t75" coordsize="21600,21600" o:spt="75" o:preferrelative="t" path="m@4@5l@4@11@9@11@9@5xe" filled="f" stroked="f">
                   <v:stroke joinstyle="miter"/>
@@ -49,9 +52,9 @@
                   <o:lock v:ext="edit" aspectratio="t"/>
                 </v:shapetype>
                 <v:shape id="_x0000_i1025" type="#_x0000_t75" style="width:46.5pt;height:60.75pt" o:ole="" fillcolor="window">
-                  <v:imagedata r:id="rId5" o:title=""/>
+                  <v:imagedata r:id="rId6" o:title=""/>
                 </v:shape>
-                <o:OLEObject Type="Embed" ProgID="Word.Picture.8" ShapeID="_x0000_i1025" DrawAspect="Content" ObjectID="_1560075109" r:id="rId6"/>
+                <o:OLEObject Type="Embed" ProgID="Word.Picture.8" ShapeID="_x0000_i1025" DrawAspect="Content" ObjectID="_1561889487" r:id="rId7"/>
               </w:object>
             </w:r>
           </w:p>
@@ -140,9 +143,9 @@
             <w:r>
               <w:object w:dxaOrig="1057" w:dyaOrig="949">
                 <v:shape id="_x0000_i1026" type="#_x0000_t75" style="width:60pt;height:53.25pt" o:ole="" fillcolor="window">
-                  <v:imagedata r:id="rId7" o:title=""/>
+                  <v:imagedata r:id="rId8" o:title=""/>
                 </v:shape>
-                <o:OLEObject Type="Embed" ProgID="Word.Picture.8" ShapeID="_x0000_i1026" DrawAspect="Content" ObjectID="_1560075110" r:id="rId8"/>
+                <o:OLEObject Type="Embed" ProgID="Word.Picture.8" ShapeID="_x0000_i1026" DrawAspect="Content" ObjectID="_1561889488" r:id="rId9"/>
               </w:object>
             </w:r>
           </w:p>
@@ -423,7 +426,7 @@
         </w:rPr>
         <w:t xml:space="preserve">Email: </w:t>
       </w:r>
-      <w:hyperlink r:id="rId9" w:history="1">
+      <w:hyperlink r:id="rId10" w:history="1">
         <w:r>
           <w:rPr>
             <w:rStyle w:val="Hyperlink"/>
@@ -534,7 +537,7 @@
                     </pic:cNvPicPr>
                   </pic:nvPicPr>
                   <pic:blipFill>
-                    <a:blip r:embed="rId10" cstate="print">
+                    <a:blip r:embed="rId11" cstate="print">
                       <a:lum bright="70000" contrast="-70000"/>
                       <a:extLst>
                         <a:ext uri="{28A0092B-C50C-407E-A947-70E740481C1C}">
@@ -740,18 +743,40 @@
         <w:lastRenderedPageBreak/>
         <w:t>CONTENTS</w:t>
       </w:r>
-      <w:bookmarkStart w:id="0" w:name="_GoBack"/>
-      <w:bookmarkEnd w:id="0"/>
       <w:r>
         <w:br w:type="page"/>
       </w:r>
     </w:p>
     <w:p>
-      <w:r>
+      <w:pPr>
+        <w:pStyle w:val="Heading2"/>
+        <w:rPr>
+          <w:sz w:val="32"/>
+          <w:szCs w:val="32"/>
+        </w:rPr>
+      </w:pPr>
+      <w:r>
+        <w:rPr>
+          <w:sz w:val="32"/>
+          <w:szCs w:val="32"/>
+        </w:rPr>
         <w:lastRenderedPageBreak/>
         <w:t>ABSTRACT</w:t>
       </w:r>
-    </w:p>
+      <w:r>
+        <w:rPr>
+          <w:sz w:val="32"/>
+          <w:szCs w:val="32"/>
+        </w:rPr>
+        <w:t>:</w:t>
+      </w:r>
+    </w:p>
+    <w:p>
+      <w:r>
+        <w:tab/>
+      </w:r>
+    </w:p>
+    <w:p/>
     <w:p>
       <w:r>
         <w:br w:type="page"/>
@@ -766,6 +791,46 @@
     <w:p/>
     <w:p>
       <w:r>
+        <w:tab/>
+        <w:t>I am Srivatsava Gummalla currently studying in the 7</w:t>
+      </w:r>
+      <w:r>
+        <w:rPr>
+          <w:vertAlign w:val="superscript"/>
+        </w:rPr>
+        <w:t>th</w:t>
+      </w:r>
+      <w:r>
+        <w:t xml:space="preserve"> semester of Computer Science and Engineering. This project is the part of my Internship program which was done in the company Informatics </w:t>
+      </w:r>
+      <w:proofErr w:type="gramStart"/>
+      <w:r>
+        <w:t>In</w:t>
+      </w:r>
+      <w:proofErr w:type="gramEnd"/>
+      <w:r>
+        <w:t xml:space="preserve"> Context Medical Pvt. Ltd under the guidance of </w:t>
+      </w:r>
+      <w:proofErr w:type="spellStart"/>
+      <w:r>
+        <w:t>Pandarinath</w:t>
+      </w:r>
+      <w:proofErr w:type="spellEnd"/>
+      <w:r>
+        <w:t xml:space="preserve"> </w:t>
+      </w:r>
+      <w:proofErr w:type="spellStart"/>
+      <w:r>
+        <w:t>Siddineni</w:t>
+      </w:r>
+      <w:proofErr w:type="spellEnd"/>
+      <w:r>
+        <w:t xml:space="preserve">. The company develops healthcare software. </w:t>
+      </w:r>
+      <w:r>
+        <w:t xml:space="preserve">The current project is a physician and disease codes lookup software which is used to locate a physician of a particular specialty in a given location. This software is a web application which has been developed using the full stack programming approach. </w:t>
+      </w:r>
+      <w:r>
         <w:br w:type="page"/>
       </w:r>
     </w:p>
@@ -776,6 +841,21 @@
       </w:r>
     </w:p>
     <w:p/>
+    <w:p>
+      <w:r>
+        <w:tab/>
+        <w:t xml:space="preserve">In the healthcare </w:t>
+      </w:r>
+      <w:r>
+        <w:t>department,</w:t>
+      </w:r>
+      <w:r>
+        <w:t xml:space="preserve"> the </w:t>
+      </w:r>
+      <w:r>
+        <w:t>ICD codes are provided for the diseases and NPI codes are given for each physician. Based on the disease code and the location of the patient the nearby physician with a relevant specialization needs to be suggested. The ICD codes have two versions which are the ICD-9 and the ICD-10. The presently used codes are the ICD-10 but the ICD-9 codes are still in use at some places. A lookup system for the relevant ICD-10</w:t>
+      </w:r>
+    </w:p>
     <w:p>
       <w:pPr>
         <w:pStyle w:val="ListParagraph"/>
@@ -935,19 +1015,427 @@
       </w:r>
     </w:p>
     <w:p>
+      <w:pPr>
+        <w:pStyle w:val="Heading1"/>
+      </w:pPr>
       <w:r>
         <w:lastRenderedPageBreak/>
-        <w:t xml:space="preserve">STUDY — </w:t>
-      </w:r>
-      <w:r>
-        <w:t>FULL STACK DEVELOPMENT PLATFORMS</w:t>
-      </w:r>
-    </w:p>
-    <w:p>
-      <w:r>
-        <w:br w:type="page"/>
-      </w:r>
-    </w:p>
+        <w:t>STUDY — FULL STACK</w:t>
+      </w:r>
+      <w:r>
+        <w:t xml:space="preserve"> WEB</w:t>
+      </w:r>
+      <w:r>
+        <w:t xml:space="preserve"> DEVELOPMENT PLATFORMS</w:t>
+      </w:r>
+      <w:r>
+        <w:t>:</w:t>
+      </w:r>
+    </w:p>
+    <w:p>
+      <w:r>
+        <w:tab/>
+        <w:t xml:space="preserve">Full stack means a collection of software used in developing a complete </w:t>
+      </w:r>
+      <w:r>
+        <w:t>web application. It can be broadly classified into front-end and back-end development. The back-end development consists of a server, a database and an application to communicate with the database. The front-end development consi</w:t>
+      </w:r>
+      <w:r>
+        <w:t>sts of web pages and client-</w:t>
+      </w:r>
+      <w:r>
+        <w:t xml:space="preserve">side code which the user can directly interact with to use the application. There are various kinds of stacks available based on the programming languages that are chosen </w:t>
+      </w:r>
+      <w:r>
+        <w:t>at the different stages in development. Some of the most common examples of full stack are LAMP, MEAN etc.</w:t>
+      </w:r>
+    </w:p>
+    <w:p>
+      <w:pPr>
+        <w:pStyle w:val="Heading2"/>
+      </w:pPr>
+    </w:p>
+    <w:p>
+      <w:r>
+        <w:rPr>
+          <w:noProof/>
+        </w:rPr>
+        <w:drawing>
+          <wp:anchor distT="0" distB="0" distL="114300" distR="114300" simplePos="0" relativeHeight="251660288" behindDoc="0" locked="0" layoutInCell="1" allowOverlap="1">
+            <wp:simplePos x="0" y="0"/>
+            <wp:positionH relativeFrom="column">
+              <wp:posOffset>1123950</wp:posOffset>
+            </wp:positionH>
+            <wp:positionV relativeFrom="paragraph">
+              <wp:posOffset>116205</wp:posOffset>
+            </wp:positionV>
+            <wp:extent cx="3648075" cy="2515067"/>
+            <wp:effectExtent l="0" t="0" r="0" b="0"/>
+            <wp:wrapNone/>
+            <wp:docPr id="4" name="Picture 4" descr="Screen Clipping"/>
+            <wp:cNvGraphicFramePr>
+              <a:graphicFrameLocks xmlns:a="http://schemas.openxmlformats.org/drawingml/2006/main" noChangeAspect="1"/>
+            </wp:cNvGraphicFramePr>
+            <a:graphic xmlns:a="http://schemas.openxmlformats.org/drawingml/2006/main">
+              <a:graphicData uri="http://schemas.openxmlformats.org/drawingml/2006/picture">
+                <pic:pic xmlns:pic="http://schemas.openxmlformats.org/drawingml/2006/picture">
+                  <pic:nvPicPr>
+                    <pic:cNvPr id="4" name="1A0BE73.tmp"/>
+                    <pic:cNvPicPr/>
+                  </pic:nvPicPr>
+                  <pic:blipFill>
+                    <a:blip r:embed="rId12">
+                      <a:extLst>
+                        <a:ext uri="{28A0092B-C50C-407E-A947-70E740481C1C}">
+                          <a14:useLocalDpi xmlns:a14="http://schemas.microsoft.com/office/drawing/2010/main" val="0"/>
+                        </a:ext>
+                      </a:extLst>
+                    </a:blip>
+                    <a:stretch>
+                      <a:fillRect/>
+                    </a:stretch>
+                  </pic:blipFill>
+                  <pic:spPr>
+                    <a:xfrm>
+                      <a:off x="0" y="0"/>
+                      <a:ext cx="3648075" cy="2515067"/>
+                    </a:xfrm>
+                    <a:prstGeom prst="rect">
+                      <a:avLst/>
+                    </a:prstGeom>
+                  </pic:spPr>
+                </pic:pic>
+              </a:graphicData>
+            </a:graphic>
+            <wp14:sizeRelH relativeFrom="page">
+              <wp14:pctWidth>0</wp14:pctWidth>
+            </wp14:sizeRelH>
+            <wp14:sizeRelV relativeFrom="page">
+              <wp14:pctHeight>0</wp14:pctHeight>
+            </wp14:sizeRelV>
+          </wp:anchor>
+        </w:drawing>
+      </w:r>
+    </w:p>
+    <w:p/>
+    <w:p/>
+    <w:p/>
+    <w:p/>
+    <w:p/>
+    <w:p/>
+    <w:p/>
+    <w:p/>
+    <w:p/>
+    <w:p/>
+    <w:p/>
+    <w:p/>
+    <w:p/>
+    <w:p/>
+    <w:p/>
+    <w:p>
+      <w:pPr>
+        <w:pStyle w:val="Heading2"/>
+      </w:pPr>
+      <w:r>
+        <w:t>Stages of full stack:</w:t>
+      </w:r>
+    </w:p>
+    <w:p>
+      <w:pPr>
+        <w:pStyle w:val="ListParagraph"/>
+        <w:numPr>
+          <w:ilvl w:val="0"/>
+          <w:numId w:val="14"/>
+        </w:numPr>
+        <w:jc w:val="both"/>
+      </w:pPr>
+      <w:r>
+        <w:t>Database</w:t>
+      </w:r>
+      <w:r>
+        <w:t>:</w:t>
+      </w:r>
+    </w:p>
+    <w:p>
+      <w:pPr>
+        <w:ind w:left="1134" w:firstLine="306"/>
+        <w:jc w:val="both"/>
+      </w:pPr>
+      <w:r>
+        <w:t>Database is used to store all the data related to the service being provided by the application. The data stored in a database needs to be available at all times and it should be able to maintain the consistency of files. In the current project, a NoSQL database was chosen as it emphasizes</w:t>
+      </w:r>
+      <w:r>
+        <w:t xml:space="preserve"> on horizontal scalability. The database used is MongoDB. This database is a part of MEAN stack. It is easy to use as less restrictions are provided on data storage. The </w:t>
+      </w:r>
+      <w:proofErr w:type="spellStart"/>
+      <w:r>
+        <w:t>mongod</w:t>
+      </w:r>
+      <w:proofErr w:type="spellEnd"/>
+      <w:r>
+        <w:t xml:space="preserve"> server is used to provide access to the mongo database. </w:t>
+      </w:r>
+    </w:p>
+    <w:p>
+      <w:pPr>
+        <w:ind w:left="360"/>
+        <w:jc w:val="both"/>
+        <w:rPr>
+          <w:caps/>
+        </w:rPr>
+      </w:pPr>
+    </w:p>
+    <w:p>
+      <w:pPr>
+        <w:pStyle w:val="ListParagraph"/>
+        <w:numPr>
+          <w:ilvl w:val="0"/>
+          <w:numId w:val="14"/>
+        </w:numPr>
+        <w:jc w:val="both"/>
+        <w:rPr>
+          <w:caps/>
+        </w:rPr>
+      </w:pPr>
+      <w:r>
+        <w:rPr>
+          <w:caps/>
+        </w:rPr>
+        <w:t>s</w:t>
+      </w:r>
+      <w:r>
+        <w:t>e</w:t>
+      </w:r>
+      <w:r>
+        <w:t>rver-</w:t>
+      </w:r>
+      <w:r>
+        <w:t>Side code:</w:t>
+      </w:r>
+    </w:p>
+    <w:p>
+      <w:pPr>
+        <w:ind w:left="1134" w:firstLine="306"/>
+        <w:jc w:val="both"/>
+      </w:pPr>
+      <w:r>
+        <w:t>The server</w:t>
+      </w:r>
+      <w:r>
+        <w:t>-</w:t>
+      </w:r>
+      <w:r>
+        <w:t xml:space="preserve">side code is the code </w:t>
+      </w:r>
+      <w:r>
+        <w:t>used to build the backend software of the website. These codes, which are also called scripts, are designed to run on a server and interact with permanent storages like databases. It facilitates the transfer of data and also powers functions in dynamic web applications. It is also used to build the application programming interfaces(APIs). Some of the server-side scripts are PHP, Ruby, Python etc. In this project, the Python’s Bottle MVC framework has been used to develop the server-side scripts.</w:t>
+      </w:r>
+    </w:p>
+    <w:p>
+      <w:pPr>
+        <w:ind w:left="1134" w:firstLine="306"/>
+        <w:jc w:val="both"/>
+      </w:pPr>
+    </w:p>
+    <w:p>
+      <w:pPr>
+        <w:pStyle w:val="ListParagraph"/>
+        <w:numPr>
+          <w:ilvl w:val="0"/>
+          <w:numId w:val="14"/>
+        </w:numPr>
+        <w:jc w:val="both"/>
+      </w:pPr>
+      <w:r>
+        <w:t>Client-Side code:</w:t>
+      </w:r>
+    </w:p>
+    <w:p>
+      <w:pPr>
+        <w:ind w:left="1134" w:firstLine="284"/>
+        <w:jc w:val="both"/>
+      </w:pPr>
+      <w:r>
+        <w:t xml:space="preserve">This code is the code which is used to develop the webpages and is part of the front-end development. It is used to generate the web pages and provide user interaction and </w:t>
+      </w:r>
+      <w:r>
+        <w:lastRenderedPageBreak/>
+        <w:t>interface. The HTML, CSS languages are used to provide the interface and develop static webpages. The JavaScript is used to provide interaction for the user and make the web page dynamic.</w:t>
+      </w:r>
+    </w:p>
+    <w:p>
+      <w:pPr>
+        <w:ind w:left="1134" w:firstLine="284"/>
+        <w:jc w:val="both"/>
+      </w:pPr>
+    </w:p>
+    <w:p>
+      <w:pPr>
+        <w:pStyle w:val="ListParagraph"/>
+        <w:numPr>
+          <w:ilvl w:val="0"/>
+          <w:numId w:val="14"/>
+        </w:numPr>
+        <w:jc w:val="both"/>
+      </w:pPr>
+      <w:r>
+        <w:t>Middleware:</w:t>
+      </w:r>
+    </w:p>
+    <w:p>
+      <w:pPr>
+        <w:ind w:left="1134" w:firstLine="284"/>
+      </w:pPr>
+      <w:r>
+        <w:t>Middleware i</w:t>
+      </w:r>
+      <w:r>
+        <w:t>s computer software that connects software components or applications.</w:t>
+      </w:r>
+      <w:r>
+        <w:t xml:space="preserve"> It is present along with the server-side scripts in a web application and provides enhanced performance. </w:t>
+      </w:r>
+      <w:r>
+        <w:t>The software consists of a set of services that allows multiple processes running on one or more machines to interact.</w:t>
+      </w:r>
+      <w:r>
+        <w:t xml:space="preserve"> The common middleware services are CORBA, DCE etc. In the current project</w:t>
+      </w:r>
+      <w:r>
+        <w:t>,</w:t>
+      </w:r>
+      <w:r>
+        <w:t xml:space="preserve"> no middleware has been used.</w:t>
+      </w:r>
+    </w:p>
+    <w:p/>
+    <w:p>
+      <w:r>
+        <w:tab/>
+      </w:r>
+      <w:r>
+        <w:t>One of the full stack technologies which is currently gaining popularity is MEAN stack. This stack uses MongoDB, Express.js, Angular.js and Node.js.</w:t>
+      </w:r>
+    </w:p>
+    <w:p>
+      <w:r>
+        <w:rPr>
+          <w:noProof/>
+        </w:rPr>
+        <w:drawing>
+          <wp:anchor distT="0" distB="0" distL="114300" distR="114300" simplePos="0" relativeHeight="251661312" behindDoc="0" locked="0" layoutInCell="1" allowOverlap="1">
+            <wp:simplePos x="0" y="0"/>
+            <wp:positionH relativeFrom="column">
+              <wp:posOffset>676275</wp:posOffset>
+            </wp:positionH>
+            <wp:positionV relativeFrom="paragraph">
+              <wp:posOffset>108585</wp:posOffset>
+            </wp:positionV>
+            <wp:extent cx="4448175" cy="2533015"/>
+            <wp:effectExtent l="0" t="0" r="9525" b="635"/>
+            <wp:wrapNone/>
+            <wp:docPr id="5" name="Picture 5" descr="Screen Clipping"/>
+            <wp:cNvGraphicFramePr>
+              <a:graphicFrameLocks xmlns:a="http://schemas.openxmlformats.org/drawingml/2006/main" noChangeAspect="1"/>
+            </wp:cNvGraphicFramePr>
+            <a:graphic xmlns:a="http://schemas.openxmlformats.org/drawingml/2006/main">
+              <a:graphicData uri="http://schemas.openxmlformats.org/drawingml/2006/picture">
+                <pic:pic xmlns:pic="http://schemas.openxmlformats.org/drawingml/2006/picture">
+                  <pic:nvPicPr>
+                    <pic:cNvPr id="5" name="1A09998.tmp"/>
+                    <pic:cNvPicPr/>
+                  </pic:nvPicPr>
+                  <pic:blipFill>
+                    <a:blip r:embed="rId13">
+                      <a:extLst>
+                        <a:ext uri="{28A0092B-C50C-407E-A947-70E740481C1C}">
+                          <a14:useLocalDpi xmlns:a14="http://schemas.microsoft.com/office/drawing/2010/main" val="0"/>
+                        </a:ext>
+                      </a:extLst>
+                    </a:blip>
+                    <a:stretch>
+                      <a:fillRect/>
+                    </a:stretch>
+                  </pic:blipFill>
+                  <pic:spPr>
+                    <a:xfrm>
+                      <a:off x="0" y="0"/>
+                      <a:ext cx="4448175" cy="2533015"/>
+                    </a:xfrm>
+                    <a:prstGeom prst="rect">
+                      <a:avLst/>
+                    </a:prstGeom>
+                  </pic:spPr>
+                </pic:pic>
+              </a:graphicData>
+            </a:graphic>
+            <wp14:sizeRelH relativeFrom="page">
+              <wp14:pctWidth>0</wp14:pctWidth>
+            </wp14:sizeRelH>
+            <wp14:sizeRelV relativeFrom="page">
+              <wp14:pctHeight>0</wp14:pctHeight>
+            </wp14:sizeRelV>
+          </wp:anchor>
+        </w:drawing>
+      </w:r>
+    </w:p>
+    <w:p/>
+    <w:p/>
+    <w:p/>
+    <w:p/>
+    <w:p/>
+    <w:p/>
+    <w:p/>
+    <w:p/>
+    <w:p/>
+    <w:p/>
+    <w:p/>
+    <w:p/>
+    <w:p/>
+    <w:p/>
+    <w:p/>
+    <w:p>
+      <w:r>
+        <w:tab/>
+        <w:t xml:space="preserve">In MEAN stack the MongoDB </w:t>
+      </w:r>
+      <w:r>
+        <w:t xml:space="preserve">is a NoSQL database and </w:t>
+      </w:r>
+      <w:r>
+        <w:t xml:space="preserve">uses JSON </w:t>
+      </w:r>
+      <w:r>
+        <w:t>style documents for data representation</w:t>
+      </w:r>
+      <w:r>
+        <w:t>. The Express.js provides the server</w:t>
+      </w:r>
+      <w:r>
+        <w:t xml:space="preserve"> framework for web applications. Angular.js is a front-end java script framework to develop the client-side architecture. </w:t>
+      </w:r>
+      <w:r>
+        <w:rPr>
+          <w:bCs/>
+        </w:rPr>
+        <w:t>Node.js</w:t>
+      </w:r>
+      <w:r>
+        <w:t xml:space="preserve"> is a concurrent JavaScript environment for building scalable and fast web applications</w:t>
+      </w:r>
+      <w:r>
+        <w:t>. The benefits of using MEAN stack is that the entire code can be written using Java Script. It supports the Model View Controller(MVC) framework. The other advantage is the use of JSON to transfer the data and the huge module library of Node.js.</w:t>
+      </w:r>
+    </w:p>
+    <w:p/>
+    <w:p/>
+    <w:p/>
+    <w:p/>
+    <w:p/>
+    <w:p/>
+    <w:p/>
+    <w:p/>
+    <w:p/>
     <w:p>
       <w:r>
         <w:lastRenderedPageBreak/>
@@ -970,6 +1458,15 @@
       </w:pPr>
       <w:r>
         <w:t>Python</w:t>
+      </w:r>
+    </w:p>
+    <w:p>
+      <w:pPr>
+        <w:pStyle w:val="ListParagraph"/>
+        <w:ind w:left="1440"/>
+      </w:pPr>
+      <w:r>
+        <w:t>Python is an easy to learn</w:t>
       </w:r>
     </w:p>
     <w:p>
@@ -1112,7 +1609,7 @@
           </mc:Choice>
           <mc:Fallback>
             <w:pict>
-              <v:rect w14:anchorId="215E69AA" id="Rectangle 2" o:spid="_x0000_s1026" style="position:absolute;margin-left:5.25pt;margin-top:5.85pt;width:468.75pt;height:270.75pt;z-index:251659264;visibility:visible;mso-wrap-style:square;mso-wrap-distance-left:9pt;mso-wrap-distance-top:0;mso-wrap-distance-right:9pt;mso-wrap-distance-bottom:0;mso-position-horizontal:absolute;mso-position-horizontal-relative:text;mso-position-vertical:absolute;mso-position-vertical-relative:text;v-text-anchor:middle" o:gfxdata="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" fillcolor="white [3201]" strokecolor="#f79646 [3209]" strokeweight="2pt"/>
+              <v:rect w14:anchorId="57351B00" id="Rectangle 2" o:spid="_x0000_s1026" style="position:absolute;margin-left:5.25pt;margin-top:5.85pt;width:468.75pt;height:270.75pt;z-index:251659264;visibility:visible;mso-wrap-style:square;mso-wrap-distance-left:9pt;mso-wrap-distance-top:0;mso-wrap-distance-right:9pt;mso-wrap-distance-bottom:0;mso-position-horizontal:absolute;mso-position-horizontal-relative:text;mso-position-vertical:absolute;mso-position-vertical-relative:text;v-text-anchor:middle" o:gfxdata="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" fillcolor="white [3201]" strokecolor="#f79646 [3209]" strokeweight="2pt"/>
             </w:pict>
           </mc:Fallback>
         </mc:AlternateContent>
@@ -1164,7 +1661,6 @@
     <w:p/>
     <w:p>
       <w:r>
-        <w:lastRenderedPageBreak/>
         <w:t>Mongo Data Base:</w:t>
       </w:r>
       <w:r>
@@ -1242,19 +1738,900 @@
       </w:r>
     </w:p>
     <w:p>
+      <w:pPr>
+        <w:pStyle w:val="Heading1"/>
+        <w:pPrChange w:id="1" w:author="Srivatsava Gummalla" w:date="2017-07-18T09:34:00Z">
+          <w:pPr/>
+        </w:pPrChange>
+      </w:pPr>
+      <w:bookmarkStart w:id="2" w:name="_GoBack"/>
+      <w:bookmarkEnd w:id="2"/>
       <w:r>
         <w:lastRenderedPageBreak/>
         <w:t>RESULTS AND TESTING</w:t>
       </w:r>
-    </w:p>
-    <w:p>
-      <w:r>
-        <w:br w:type="page"/>
-      </w:r>
-    </w:p>
-    <w:p>
+      <w:ins w:id="3" w:author="Srivatsava Gummalla" w:date="2017-07-18T09:34:00Z">
+        <w:r>
+          <w:t>:</w:t>
+        </w:r>
+      </w:ins>
+    </w:p>
+    <w:p>
+      <w:pPr>
+        <w:rPr>
+          <w:ins w:id="4" w:author="Srivatsava Gummalla" w:date="2017-07-18T09:34:00Z"/>
+          <w:noProof/>
+        </w:rPr>
+      </w:pPr>
+      <w:ins w:id="5" w:author="Srivatsava Gummalla" w:date="2017-07-18T09:34:00Z">
+        <w:r>
+          <w:rPr>
+            <w:noProof/>
+          </w:rPr>
+          <w:t>1.Physician Search for organizations based on the NPI number or the first/last name</w:t>
+        </w:r>
+      </w:ins>
+    </w:p>
+    <w:p>
+      <w:pPr>
+        <w:rPr>
+          <w:ins w:id="6" w:author="Srivatsava Gummalla" w:date="2017-07-18T09:34:00Z"/>
+          <w:noProof/>
+        </w:rPr>
+      </w:pPr>
+      <w:ins w:id="7" w:author="Srivatsava Gummalla" w:date="2017-07-18T09:34:00Z">
+        <w:r>
+          <w:rPr>
+            <w:noProof/>
+          </w:rPr>
+          <w:drawing>
+            <wp:anchor distT="0" distB="0" distL="114300" distR="114300" simplePos="0" relativeHeight="251663360" behindDoc="0" locked="0" layoutInCell="1" allowOverlap="1">
+              <wp:simplePos x="0" y="0"/>
+              <wp:positionH relativeFrom="column">
+                <wp:posOffset>-276225</wp:posOffset>
+              </wp:positionH>
+              <wp:positionV relativeFrom="paragraph">
+                <wp:posOffset>180975</wp:posOffset>
+              </wp:positionV>
+              <wp:extent cx="6777355" cy="3438525"/>
+              <wp:effectExtent l="0" t="0" r="4445" b="9525"/>
+              <wp:wrapNone/>
+              <wp:docPr id="3" name="Picture 3" descr="Screen Clipping"/>
+              <wp:cNvGraphicFramePr>
+                <a:graphicFrameLocks xmlns:a="http://schemas.openxmlformats.org/drawingml/2006/main" noChangeAspect="1"/>
+              </wp:cNvGraphicFramePr>
+              <a:graphic xmlns:a="http://schemas.openxmlformats.org/drawingml/2006/main">
+                <a:graphicData uri="http://schemas.openxmlformats.org/drawingml/2006/picture">
+                  <pic:pic xmlns:pic="http://schemas.openxmlformats.org/drawingml/2006/picture">
+                    <pic:nvPicPr>
+                      <pic:cNvPr id="3" name="C44D129.tmp"/>
+                      <pic:cNvPicPr/>
+                    </pic:nvPicPr>
+                    <pic:blipFill>
+                      <a:blip r:embed="rId14">
+                        <a:extLst>
+                          <a:ext uri="{28A0092B-C50C-407E-A947-70E740481C1C}">
+                            <a14:useLocalDpi xmlns:a14="http://schemas.microsoft.com/office/drawing/2010/main" val="0"/>
+                          </a:ext>
+                        </a:extLst>
+                      </a:blip>
+                      <a:stretch>
+                        <a:fillRect/>
+                      </a:stretch>
+                    </pic:blipFill>
+                    <pic:spPr>
+                      <a:xfrm>
+                        <a:off x="0" y="0"/>
+                        <a:ext cx="6777355" cy="3438525"/>
+                      </a:xfrm>
+                      <a:prstGeom prst="rect">
+                        <a:avLst/>
+                      </a:prstGeom>
+                    </pic:spPr>
+                  </pic:pic>
+                </a:graphicData>
+              </a:graphic>
+              <wp14:sizeRelH relativeFrom="page">
+                <wp14:pctWidth>0</wp14:pctWidth>
+              </wp14:sizeRelH>
+              <wp14:sizeRelV relativeFrom="page">
+                <wp14:pctHeight>0</wp14:pctHeight>
+              </wp14:sizeRelV>
+            </wp:anchor>
+          </w:drawing>
+        </w:r>
+      </w:ins>
+    </w:p>
+    <w:p>
+      <w:pPr>
+        <w:rPr>
+          <w:ins w:id="8" w:author="Srivatsava Gummalla" w:date="2017-07-18T09:34:00Z"/>
+          <w:noProof/>
+        </w:rPr>
+      </w:pPr>
+    </w:p>
+    <w:p>
+      <w:pPr>
+        <w:rPr>
+          <w:ins w:id="9" w:author="Srivatsava Gummalla" w:date="2017-07-18T09:34:00Z"/>
+          <w:noProof/>
+        </w:rPr>
+      </w:pPr>
+    </w:p>
+    <w:p>
+      <w:pPr>
+        <w:rPr>
+          <w:ins w:id="10" w:author="Srivatsava Gummalla" w:date="2017-07-18T09:34:00Z"/>
+          <w:noProof/>
+        </w:rPr>
+      </w:pPr>
+    </w:p>
+    <w:p>
+      <w:pPr>
+        <w:rPr>
+          <w:ins w:id="11" w:author="Srivatsava Gummalla" w:date="2017-07-18T09:34:00Z"/>
+          <w:noProof/>
+        </w:rPr>
+      </w:pPr>
+    </w:p>
+    <w:p>
+      <w:pPr>
+        <w:rPr>
+          <w:ins w:id="12" w:author="Srivatsava Gummalla" w:date="2017-07-18T09:34:00Z"/>
+          <w:noProof/>
+        </w:rPr>
+      </w:pPr>
+    </w:p>
+    <w:p>
+      <w:pPr>
+        <w:rPr>
+          <w:ins w:id="13" w:author="Srivatsava Gummalla" w:date="2017-07-18T09:34:00Z"/>
+          <w:noProof/>
+        </w:rPr>
+      </w:pPr>
+    </w:p>
+    <w:p>
+      <w:pPr>
+        <w:rPr>
+          <w:ins w:id="14" w:author="Srivatsava Gummalla" w:date="2017-07-18T09:34:00Z"/>
+          <w:noProof/>
+        </w:rPr>
+      </w:pPr>
+    </w:p>
+    <w:p>
+      <w:pPr>
+        <w:rPr>
+          <w:ins w:id="15" w:author="Srivatsava Gummalla" w:date="2017-07-18T09:34:00Z"/>
+          <w:noProof/>
+        </w:rPr>
+      </w:pPr>
+    </w:p>
+    <w:p>
+      <w:pPr>
+        <w:rPr>
+          <w:ins w:id="16" w:author="Srivatsava Gummalla" w:date="2017-07-18T09:34:00Z"/>
+          <w:noProof/>
+        </w:rPr>
+      </w:pPr>
+    </w:p>
+    <w:p>
+      <w:pPr>
+        <w:rPr>
+          <w:ins w:id="17" w:author="Srivatsava Gummalla" w:date="2017-07-18T09:34:00Z"/>
+          <w:noProof/>
+        </w:rPr>
+      </w:pPr>
+    </w:p>
+    <w:p>
+      <w:pPr>
+        <w:rPr>
+          <w:ins w:id="18" w:author="Srivatsava Gummalla" w:date="2017-07-18T09:34:00Z"/>
+          <w:noProof/>
+        </w:rPr>
+      </w:pPr>
+    </w:p>
+    <w:p>
+      <w:pPr>
+        <w:rPr>
+          <w:ins w:id="19" w:author="Srivatsava Gummalla" w:date="2017-07-18T09:34:00Z"/>
+          <w:noProof/>
+        </w:rPr>
+      </w:pPr>
+    </w:p>
+    <w:p>
+      <w:pPr>
+        <w:rPr>
+          <w:ins w:id="20" w:author="Srivatsava Gummalla" w:date="2017-07-18T09:34:00Z"/>
+          <w:noProof/>
+        </w:rPr>
+      </w:pPr>
+    </w:p>
+    <w:p>
+      <w:pPr>
+        <w:rPr>
+          <w:ins w:id="21" w:author="Srivatsava Gummalla" w:date="2017-07-18T09:34:00Z"/>
+          <w:noProof/>
+        </w:rPr>
+      </w:pPr>
+    </w:p>
+    <w:p>
+      <w:pPr>
+        <w:rPr>
+          <w:ins w:id="22" w:author="Srivatsava Gummalla" w:date="2017-07-18T09:34:00Z"/>
+          <w:noProof/>
+        </w:rPr>
+      </w:pPr>
+    </w:p>
+    <w:p>
+      <w:pPr>
+        <w:rPr>
+          <w:ins w:id="23" w:author="Srivatsava Gummalla" w:date="2017-07-18T09:34:00Z"/>
+          <w:noProof/>
+        </w:rPr>
+      </w:pPr>
+    </w:p>
+    <w:p>
+      <w:pPr>
+        <w:rPr>
+          <w:ins w:id="24" w:author="Srivatsava Gummalla" w:date="2017-07-18T09:34:00Z"/>
+          <w:noProof/>
+        </w:rPr>
+      </w:pPr>
+    </w:p>
+    <w:p>
+      <w:pPr>
+        <w:rPr>
+          <w:ins w:id="25" w:author="Srivatsava Gummalla" w:date="2017-07-18T09:34:00Z"/>
+          <w:noProof/>
+        </w:rPr>
+      </w:pPr>
+    </w:p>
+    <w:p>
+      <w:pPr>
+        <w:rPr>
+          <w:ins w:id="26" w:author="Srivatsava Gummalla" w:date="2017-07-18T09:34:00Z"/>
+          <w:noProof/>
+        </w:rPr>
+      </w:pPr>
+    </w:p>
+    <w:p>
+      <w:pPr>
+        <w:rPr>
+          <w:ins w:id="27" w:author="Srivatsava Gummalla" w:date="2017-07-18T09:34:00Z"/>
+          <w:noProof/>
+        </w:rPr>
+      </w:pPr>
+    </w:p>
+    <w:p>
+      <w:pPr>
+        <w:rPr>
+          <w:ins w:id="28" w:author="Srivatsava Gummalla" w:date="2017-07-18T09:34:00Z"/>
+        </w:rPr>
+      </w:pPr>
+    </w:p>
+    <w:p>
+      <w:pPr>
+        <w:rPr>
+          <w:ins w:id="29" w:author="Srivatsava Gummalla" w:date="2017-07-18T09:34:00Z"/>
+        </w:rPr>
+      </w:pPr>
+    </w:p>
+    <w:p>
+      <w:pPr>
+        <w:rPr>
+          <w:ins w:id="30" w:author="Srivatsava Gummalla" w:date="2017-07-18T09:34:00Z"/>
+        </w:rPr>
+      </w:pPr>
+      <w:r>
+        <w:t>2.Physician Search for individuals based on specialty and location</w:t>
+      </w:r>
+    </w:p>
+    <w:p>
+      <w:pPr>
+        <w:rPr>
+          <w:ins w:id="31" w:author="Srivatsava Gummalla" w:date="2017-07-18T09:34:00Z"/>
+        </w:rPr>
+      </w:pPr>
+      <w:ins w:id="32" w:author="Srivatsava Gummalla" w:date="2017-07-18T09:34:00Z">
+        <w:r>
+          <w:rPr>
+            <w:noProof/>
+          </w:rPr>
+          <w:drawing>
+            <wp:anchor distT="0" distB="0" distL="114300" distR="114300" simplePos="0" relativeHeight="251664384" behindDoc="0" locked="0" layoutInCell="1" allowOverlap="1">
+              <wp:simplePos x="0" y="0"/>
+              <wp:positionH relativeFrom="column">
+                <wp:posOffset>-276225</wp:posOffset>
+              </wp:positionH>
+              <wp:positionV relativeFrom="paragraph">
+                <wp:posOffset>114300</wp:posOffset>
+              </wp:positionV>
+              <wp:extent cx="6743700" cy="3390900"/>
+              <wp:effectExtent l="0" t="0" r="0" b="0"/>
+              <wp:wrapNone/>
+              <wp:docPr id="6" name="Picture 6" descr="Screen Clipping"/>
+              <wp:cNvGraphicFramePr>
+                <a:graphicFrameLocks xmlns:a="http://schemas.openxmlformats.org/drawingml/2006/main" noChangeAspect="1"/>
+              </wp:cNvGraphicFramePr>
+              <a:graphic xmlns:a="http://schemas.openxmlformats.org/drawingml/2006/main">
+                <a:graphicData uri="http://schemas.openxmlformats.org/drawingml/2006/picture">
+                  <pic:pic xmlns:pic="http://schemas.openxmlformats.org/drawingml/2006/picture">
+                    <pic:nvPicPr>
+                      <pic:cNvPr id="6" name="C443E90.tmp"/>
+                      <pic:cNvPicPr/>
+                    </pic:nvPicPr>
+                    <pic:blipFill>
+                      <a:blip r:embed="rId15">
+                        <a:extLst>
+                          <a:ext uri="{28A0092B-C50C-407E-A947-70E740481C1C}">
+                            <a14:useLocalDpi xmlns:a14="http://schemas.microsoft.com/office/drawing/2010/main" val="0"/>
+                          </a:ext>
+                        </a:extLst>
+                      </a:blip>
+                      <a:stretch>
+                        <a:fillRect/>
+                      </a:stretch>
+                    </pic:blipFill>
+                    <pic:spPr>
+                      <a:xfrm>
+                        <a:off x="0" y="0"/>
+                        <a:ext cx="6743700" cy="3390900"/>
+                      </a:xfrm>
+                      <a:prstGeom prst="rect">
+                        <a:avLst/>
+                      </a:prstGeom>
+                    </pic:spPr>
+                  </pic:pic>
+                </a:graphicData>
+              </a:graphic>
+              <wp14:sizeRelH relativeFrom="page">
+                <wp14:pctWidth>0</wp14:pctWidth>
+              </wp14:sizeRelH>
+              <wp14:sizeRelV relativeFrom="page">
+                <wp14:pctHeight>0</wp14:pctHeight>
+              </wp14:sizeRelV>
+            </wp:anchor>
+          </w:drawing>
+        </w:r>
+      </w:ins>
+    </w:p>
+    <w:p>
+      <w:pPr>
+        <w:rPr>
+          <w:ins w:id="33" w:author="Srivatsava Gummalla" w:date="2017-07-18T09:34:00Z"/>
+        </w:rPr>
+      </w:pPr>
+    </w:p>
+    <w:p>
+      <w:pPr>
+        <w:rPr>
+          <w:ins w:id="34" w:author="Srivatsava Gummalla" w:date="2017-07-18T09:34:00Z"/>
+        </w:rPr>
+      </w:pPr>
+    </w:p>
+    <w:p>
+      <w:pPr>
+        <w:rPr>
+          <w:ins w:id="35" w:author="Srivatsava Gummalla" w:date="2017-07-18T09:34:00Z"/>
+        </w:rPr>
+      </w:pPr>
+    </w:p>
+    <w:p>
+      <w:pPr>
+        <w:rPr>
+          <w:ins w:id="36" w:author="Srivatsava Gummalla" w:date="2017-07-18T09:34:00Z"/>
+        </w:rPr>
+      </w:pPr>
+    </w:p>
+    <w:p>
+      <w:pPr>
+        <w:rPr>
+          <w:ins w:id="37" w:author="Srivatsava Gummalla" w:date="2017-07-18T09:34:00Z"/>
+        </w:rPr>
+      </w:pPr>
+    </w:p>
+    <w:p>
+      <w:pPr>
+        <w:rPr>
+          <w:ins w:id="38" w:author="Srivatsava Gummalla" w:date="2017-07-18T09:34:00Z"/>
+        </w:rPr>
+      </w:pPr>
+    </w:p>
+    <w:p>
+      <w:pPr>
+        <w:rPr>
+          <w:ins w:id="39" w:author="Srivatsava Gummalla" w:date="2017-07-18T09:34:00Z"/>
+        </w:rPr>
+      </w:pPr>
+    </w:p>
+    <w:p>
+      <w:pPr>
+        <w:rPr>
+          <w:ins w:id="40" w:author="Srivatsava Gummalla" w:date="2017-07-18T09:34:00Z"/>
+        </w:rPr>
+      </w:pPr>
+    </w:p>
+    <w:p>
+      <w:pPr>
+        <w:rPr>
+          <w:ins w:id="41" w:author="Srivatsava Gummalla" w:date="2017-07-18T09:34:00Z"/>
+        </w:rPr>
+      </w:pPr>
+    </w:p>
+    <w:p>
+      <w:pPr>
+        <w:rPr>
+          <w:ins w:id="42" w:author="Srivatsava Gummalla" w:date="2017-07-18T09:34:00Z"/>
+        </w:rPr>
+      </w:pPr>
+    </w:p>
+    <w:p>
+      <w:pPr>
+        <w:rPr>
+          <w:ins w:id="43" w:author="Srivatsava Gummalla" w:date="2017-07-18T09:34:00Z"/>
+        </w:rPr>
+      </w:pPr>
+    </w:p>
+    <w:p>
+      <w:pPr>
+        <w:rPr>
+          <w:ins w:id="44" w:author="Srivatsava Gummalla" w:date="2017-07-18T09:34:00Z"/>
+        </w:rPr>
+      </w:pPr>
+    </w:p>
+    <w:p>
+      <w:pPr>
+        <w:rPr>
+          <w:ins w:id="45" w:author="Srivatsava Gummalla" w:date="2017-07-18T09:34:00Z"/>
+        </w:rPr>
+      </w:pPr>
+    </w:p>
+    <w:p>
+      <w:pPr>
+        <w:rPr>
+          <w:ins w:id="46" w:author="Srivatsava Gummalla" w:date="2017-07-18T09:34:00Z"/>
+        </w:rPr>
+      </w:pPr>
+    </w:p>
+    <w:p>
+      <w:pPr>
+        <w:rPr>
+          <w:ins w:id="47" w:author="Srivatsava Gummalla" w:date="2017-07-18T09:34:00Z"/>
+        </w:rPr>
+      </w:pPr>
+    </w:p>
+    <w:p>
+      <w:pPr>
+        <w:rPr>
+          <w:ins w:id="48" w:author="Srivatsava Gummalla" w:date="2017-07-18T09:34:00Z"/>
+        </w:rPr>
+      </w:pPr>
+    </w:p>
+    <w:p>
+      <w:pPr>
+        <w:rPr>
+          <w:ins w:id="49" w:author="Srivatsava Gummalla" w:date="2017-07-18T09:34:00Z"/>
+        </w:rPr>
+      </w:pPr>
+      <w:ins w:id="50" w:author="Srivatsava Gummalla" w:date="2017-07-18T09:34:00Z">
+        <w:r>
+          <w:br w:type="page"/>
+        </w:r>
+      </w:ins>
+    </w:p>
+    <w:p>
+      <w:pPr>
+        <w:rPr>
+          <w:ins w:id="51" w:author="Srivatsava Gummalla" w:date="2017-07-18T09:34:00Z"/>
+        </w:rPr>
+      </w:pPr>
       <w:r>
         <w:lastRenderedPageBreak/>
+        <w:t>3. Display of physician details based on NPI number</w:t>
+      </w:r>
+    </w:p>
+    <w:p>
+      <w:pPr>
+        <w:rPr>
+          <w:ins w:id="52" w:author="Srivatsava Gummalla" w:date="2017-07-18T09:34:00Z"/>
+        </w:rPr>
+      </w:pPr>
+      <w:ins w:id="53" w:author="Srivatsava Gummalla" w:date="2017-07-18T09:34:00Z">
+        <w:r>
+          <w:rPr>
+            <w:noProof/>
+          </w:rPr>
+          <w:drawing>
+            <wp:anchor distT="0" distB="0" distL="114300" distR="114300" simplePos="0" relativeHeight="251665408" behindDoc="0" locked="0" layoutInCell="1" allowOverlap="1">
+              <wp:simplePos x="0" y="0"/>
+              <wp:positionH relativeFrom="column">
+                <wp:posOffset>-47625</wp:posOffset>
+              </wp:positionH>
+              <wp:positionV relativeFrom="paragraph">
+                <wp:posOffset>120015</wp:posOffset>
+              </wp:positionV>
+              <wp:extent cx="6700994" cy="3057525"/>
+              <wp:effectExtent l="0" t="0" r="5080" b="0"/>
+              <wp:wrapNone/>
+              <wp:docPr id="7" name="Picture 7" descr="Screen Clipping"/>
+              <wp:cNvGraphicFramePr>
+                <a:graphicFrameLocks xmlns:a="http://schemas.openxmlformats.org/drawingml/2006/main" noChangeAspect="1"/>
+              </wp:cNvGraphicFramePr>
+              <a:graphic xmlns:a="http://schemas.openxmlformats.org/drawingml/2006/main">
+                <a:graphicData uri="http://schemas.openxmlformats.org/drawingml/2006/picture">
+                  <pic:pic xmlns:pic="http://schemas.openxmlformats.org/drawingml/2006/picture">
+                    <pic:nvPicPr>
+                      <pic:cNvPr id="7" name="C449CB5.tmp"/>
+                      <pic:cNvPicPr/>
+                    </pic:nvPicPr>
+                    <pic:blipFill>
+                      <a:blip r:embed="rId16">
+                        <a:extLst>
+                          <a:ext uri="{28A0092B-C50C-407E-A947-70E740481C1C}">
+                            <a14:useLocalDpi xmlns:a14="http://schemas.microsoft.com/office/drawing/2010/main" val="0"/>
+                          </a:ext>
+                        </a:extLst>
+                      </a:blip>
+                      <a:stretch>
+                        <a:fillRect/>
+                      </a:stretch>
+                    </pic:blipFill>
+                    <pic:spPr>
+                      <a:xfrm>
+                        <a:off x="0" y="0"/>
+                        <a:ext cx="6700994" cy="3057525"/>
+                      </a:xfrm>
+                      <a:prstGeom prst="rect">
+                        <a:avLst/>
+                      </a:prstGeom>
+                    </pic:spPr>
+                  </pic:pic>
+                </a:graphicData>
+              </a:graphic>
+              <wp14:sizeRelH relativeFrom="page">
+                <wp14:pctWidth>0</wp14:pctWidth>
+              </wp14:sizeRelH>
+              <wp14:sizeRelV relativeFrom="page">
+                <wp14:pctHeight>0</wp14:pctHeight>
+              </wp14:sizeRelV>
+            </wp:anchor>
+          </w:drawing>
+        </w:r>
+      </w:ins>
+    </w:p>
+    <w:p>
+      <w:pPr>
+        <w:rPr>
+          <w:ins w:id="54" w:author="Srivatsava Gummalla" w:date="2017-07-18T09:34:00Z"/>
+        </w:rPr>
+      </w:pPr>
+    </w:p>
+    <w:p>
+      <w:pPr>
+        <w:rPr>
+          <w:ins w:id="55" w:author="Srivatsava Gummalla" w:date="2017-07-18T09:34:00Z"/>
+        </w:rPr>
+      </w:pPr>
+    </w:p>
+    <w:p>
+      <w:pPr>
+        <w:rPr>
+          <w:ins w:id="56" w:author="Srivatsava Gummalla" w:date="2017-07-18T09:34:00Z"/>
+        </w:rPr>
+      </w:pPr>
+    </w:p>
+    <w:p>
+      <w:pPr>
+        <w:rPr>
+          <w:ins w:id="57" w:author="Srivatsava Gummalla" w:date="2017-07-18T09:34:00Z"/>
+        </w:rPr>
+      </w:pPr>
+    </w:p>
+    <w:p>
+      <w:pPr>
+        <w:rPr>
+          <w:ins w:id="58" w:author="Srivatsava Gummalla" w:date="2017-07-18T09:34:00Z"/>
+        </w:rPr>
+      </w:pPr>
+    </w:p>
+    <w:p>
+      <w:pPr>
+        <w:rPr>
+          <w:ins w:id="59" w:author="Srivatsava Gummalla" w:date="2017-07-18T09:34:00Z"/>
+        </w:rPr>
+      </w:pPr>
+    </w:p>
+    <w:p>
+      <w:pPr>
+        <w:rPr>
+          <w:ins w:id="60" w:author="Srivatsava Gummalla" w:date="2017-07-18T09:34:00Z"/>
+        </w:rPr>
+      </w:pPr>
+    </w:p>
+    <w:p>
+      <w:pPr>
+        <w:rPr>
+          <w:ins w:id="61" w:author="Srivatsava Gummalla" w:date="2017-07-18T09:34:00Z"/>
+        </w:rPr>
+      </w:pPr>
+    </w:p>
+    <w:p>
+      <w:pPr>
+        <w:rPr>
+          <w:ins w:id="62" w:author="Srivatsava Gummalla" w:date="2017-07-18T09:34:00Z"/>
+        </w:rPr>
+      </w:pPr>
+    </w:p>
+    <w:p>
+      <w:pPr>
+        <w:rPr>
+          <w:ins w:id="63" w:author="Srivatsava Gummalla" w:date="2017-07-18T09:34:00Z"/>
+        </w:rPr>
+      </w:pPr>
+    </w:p>
+    <w:p>
+      <w:pPr>
+        <w:rPr>
+          <w:ins w:id="64" w:author="Srivatsava Gummalla" w:date="2017-07-18T09:34:00Z"/>
+        </w:rPr>
+      </w:pPr>
+    </w:p>
+    <w:p>
+      <w:pPr>
+        <w:rPr>
+          <w:ins w:id="65" w:author="Srivatsava Gummalla" w:date="2017-07-18T09:34:00Z"/>
+        </w:rPr>
+      </w:pPr>
+    </w:p>
+    <w:p>
+      <w:pPr>
+        <w:rPr>
+          <w:ins w:id="66" w:author="Srivatsava Gummalla" w:date="2017-07-18T09:34:00Z"/>
+        </w:rPr>
+      </w:pPr>
+    </w:p>
+    <w:p>
+      <w:pPr>
+        <w:rPr>
+          <w:ins w:id="67" w:author="Srivatsava Gummalla" w:date="2017-07-18T09:34:00Z"/>
+        </w:rPr>
+      </w:pPr>
+    </w:p>
+    <w:p>
+      <w:pPr>
+        <w:rPr>
+          <w:ins w:id="68" w:author="Srivatsava Gummalla" w:date="2017-07-18T09:34:00Z"/>
+        </w:rPr>
+      </w:pPr>
+    </w:p>
+    <w:p>
+      <w:pPr>
+        <w:rPr>
+          <w:ins w:id="69" w:author="Srivatsava Gummalla" w:date="2017-07-18T09:34:00Z"/>
+        </w:rPr>
+      </w:pPr>
+    </w:p>
+    <w:p>
+      <w:pPr>
+        <w:rPr>
+          <w:ins w:id="70" w:author="Srivatsava Gummalla" w:date="2017-07-18T09:34:00Z"/>
+        </w:rPr>
+      </w:pPr>
+    </w:p>
+    <w:p>
+      <w:pPr>
+        <w:rPr>
+          <w:ins w:id="71" w:author="Srivatsava Gummalla" w:date="2017-07-18T09:34:00Z"/>
+        </w:rPr>
+      </w:pPr>
+    </w:p>
+    <w:p/>
+    <w:p>
+      <w:pPr>
+        <w:rPr>
+          <w:ins w:id="72" w:author="Srivatsava Gummalla" w:date="2017-07-18T09:34:00Z"/>
+        </w:rPr>
+      </w:pPr>
+      <w:r>
+        <w:t>4.Physicians with some given first name or last name</w:t>
+      </w:r>
+    </w:p>
+    <w:p>
+      <w:pPr>
+        <w:rPr>
+          <w:ins w:id="73" w:author="Srivatsava Gummalla" w:date="2017-07-18T09:34:00Z"/>
+        </w:rPr>
+      </w:pPr>
+    </w:p>
+    <w:p>
+      <w:pPr>
+        <w:rPr>
+          <w:ins w:id="74" w:author="Srivatsava Gummalla" w:date="2017-07-18T09:34:00Z"/>
+        </w:rPr>
+      </w:pPr>
+    </w:p>
+    <w:p>
+      <w:pPr>
+        <w:rPr>
+          <w:ins w:id="75" w:author="Srivatsava Gummalla" w:date="2017-07-18T09:34:00Z"/>
+        </w:rPr>
+      </w:pPr>
+    </w:p>
+    <w:p>
+      <w:pPr>
+        <w:rPr>
+          <w:ins w:id="76" w:author="Srivatsava Gummalla" w:date="2017-07-18T09:34:00Z"/>
+        </w:rPr>
+      </w:pPr>
+    </w:p>
+    <w:p>
+      <w:pPr>
+        <w:rPr>
+          <w:ins w:id="77" w:author="Srivatsava Gummalla" w:date="2017-07-18T09:34:00Z"/>
+        </w:rPr>
+      </w:pPr>
+    </w:p>
+    <w:p>
+      <w:pPr>
+        <w:rPr>
+          <w:ins w:id="78" w:author="Srivatsava Gummalla" w:date="2017-07-18T09:34:00Z"/>
+        </w:rPr>
+      </w:pPr>
+    </w:p>
+    <w:p>
+      <w:pPr>
+        <w:rPr>
+          <w:ins w:id="79" w:author="Srivatsava Gummalla" w:date="2017-07-18T09:34:00Z"/>
+        </w:rPr>
+      </w:pPr>
+    </w:p>
+    <w:p>
+      <w:pPr>
+        <w:rPr>
+          <w:ins w:id="80" w:author="Srivatsava Gummalla" w:date="2017-07-18T09:34:00Z"/>
+        </w:rPr>
+      </w:pPr>
+    </w:p>
+    <w:p>
+      <w:pPr>
+        <w:rPr>
+          <w:ins w:id="81" w:author="Srivatsava Gummalla" w:date="2017-07-18T09:34:00Z"/>
+        </w:rPr>
+      </w:pPr>
+    </w:p>
+    <w:p>
+      <w:pPr>
+        <w:rPr>
+          <w:ins w:id="82" w:author="Srivatsava Gummalla" w:date="2017-07-18T09:34:00Z"/>
+        </w:rPr>
+      </w:pPr>
+    </w:p>
+    <w:p>
+      <w:pPr>
+        <w:rPr>
+          <w:ins w:id="83" w:author="Srivatsava Gummalla" w:date="2017-07-18T09:34:00Z"/>
+        </w:rPr>
+      </w:pPr>
+    </w:p>
+    <w:p>
+      <w:pPr>
+        <w:rPr>
+          <w:ins w:id="84" w:author="Srivatsava Gummalla" w:date="2017-07-18T09:34:00Z"/>
+        </w:rPr>
+      </w:pPr>
+    </w:p>
+    <w:p>
+      <w:pPr>
+        <w:rPr>
+          <w:ins w:id="85" w:author="Srivatsava Gummalla" w:date="2017-07-18T09:34:00Z"/>
+        </w:rPr>
+      </w:pPr>
+    </w:p>
+    <w:p>
+      <w:pPr>
+        <w:rPr>
+          <w:ins w:id="86" w:author="Srivatsava Gummalla" w:date="2017-07-18T09:34:00Z"/>
+        </w:rPr>
+      </w:pPr>
+    </w:p>
+    <w:p>
+      <w:pPr>
+        <w:rPr>
+          <w:ins w:id="87" w:author="Srivatsava Gummalla" w:date="2017-07-18T09:34:00Z"/>
+        </w:rPr>
+      </w:pPr>
+    </w:p>
+    <w:p>
+      <w:pPr>
+        <w:rPr>
+          <w:ins w:id="88" w:author="Srivatsava Gummalla" w:date="2017-07-18T09:34:00Z"/>
+        </w:rPr>
+      </w:pPr>
+    </w:p>
+    <w:p>
+      <w:pPr>
+        <w:rPr>
+          <w:ins w:id="89" w:author="Srivatsava Gummalla" w:date="2017-07-18T09:34:00Z"/>
+        </w:rPr>
+      </w:pPr>
+    </w:p>
+    <w:p>
+      <w:pPr>
+        <w:rPr>
+          <w:ins w:id="90" w:author="Srivatsava Gummalla" w:date="2017-07-18T09:34:00Z"/>
+        </w:rPr>
+      </w:pPr>
+    </w:p>
+    <w:p>
+      <w:pPr>
+        <w:rPr>
+          <w:ins w:id="91" w:author="Srivatsava Gummalla" w:date="2017-07-18T09:34:00Z"/>
+        </w:rPr>
+      </w:pPr>
+    </w:p>
+    <w:p>
+      <w:pPr>
+        <w:rPr>
+          <w:ins w:id="92" w:author="Srivatsava Gummalla" w:date="2017-07-18T09:34:00Z"/>
+        </w:rPr>
+      </w:pPr>
+    </w:p>
+    <w:p>
+      <w:pPr>
+        <w:rPr>
+          <w:ins w:id="93" w:author="Srivatsava Gummalla" w:date="2017-07-18T09:34:00Z"/>
+        </w:rPr>
+      </w:pPr>
+    </w:p>
+    <w:p>
+      <w:pPr>
+        <w:rPr>
+          <w:ins w:id="94" w:author="Srivatsava Gummalla" w:date="2017-07-18T09:34:00Z"/>
+        </w:rPr>
+      </w:pPr>
+    </w:p>
+    <w:p>
+      <w:pPr>
+        <w:rPr>
+          <w:ins w:id="95" w:author="Srivatsava Gummalla" w:date="2017-07-18T09:34:00Z"/>
+        </w:rPr>
+      </w:pPr>
+    </w:p>
+    <w:p>
+      <w:pPr>
+        <w:rPr>
+          <w:ins w:id="96" w:author="Srivatsava Gummalla" w:date="2017-07-18T09:34:00Z"/>
+        </w:rPr>
+      </w:pPr>
+    </w:p>
+    <w:p>
+      <w:pPr>
+        <w:rPr>
+          <w:ins w:id="97" w:author="Srivatsava Gummalla" w:date="2017-07-18T09:34:00Z"/>
+        </w:rPr>
+      </w:pPr>
+    </w:p>
+    <w:p>
+      <w:pPr>
+        <w:rPr>
+          <w:ins w:id="98" w:author="Srivatsava Gummalla" w:date="2017-07-18T09:34:00Z"/>
+        </w:rPr>
+      </w:pPr>
+    </w:p>
+    <w:p>
+      <w:pPr>
+        <w:rPr>
+          <w:del w:id="99" w:author="Srivatsava Gummalla" w:date="2017-07-18T09:34:00Z"/>
+        </w:rPr>
+      </w:pPr>
+      <w:del w:id="100" w:author="Srivatsava Gummalla" w:date="2017-07-18T09:34:00Z">
+        <w:r>
+          <w:br w:type="page"/>
+        </w:r>
+      </w:del>
+    </w:p>
+    <w:p>
+      <w:r>
         <w:t>CONCLUSION</w:t>
       </w:r>
     </w:p>
@@ -1268,6 +2645,106 @@
         <w:lastRenderedPageBreak/>
         <w:t>REFERENCES</w:t>
       </w:r>
+    </w:p>
+    <w:p/>
+    <w:p/>
+    <w:p>
+      <w:pPr>
+        <w:pStyle w:val="references"/>
+        <w:rPr>
+          <w:rFonts w:eastAsia="MS Mincho"/>
+          <w:sz w:val="20"/>
+        </w:rPr>
+      </w:pPr>
+      <w:r>
+        <w:rPr>
+          <w:rFonts w:eastAsia="MS Mincho"/>
+          <w:sz w:val="20"/>
+        </w:rPr>
+        <w:t>J. Clerk Maxwell, A Treatise on Electricity and Magnetism, 3rd ed., vol. 2. Oxford: Clarendon, 1892, pp.68-73.</w:t>
+      </w:r>
+    </w:p>
+    <w:p>
+      <w:pPr>
+        <w:pStyle w:val="references"/>
+        <w:rPr>
+          <w:rFonts w:eastAsia="MS Mincho"/>
+          <w:sz w:val="20"/>
+        </w:rPr>
+      </w:pPr>
+      <w:r>
+        <w:rPr>
+          <w:rFonts w:eastAsia="MS Mincho"/>
+          <w:sz w:val="20"/>
+        </w:rPr>
+        <w:t>I.S. Jacobs and C.P. Bean, “Fine particles, thin films and exchange anisotropy,” in Magnetism, vol. III, G.T. Rado and H. Suhl, Eds. New York: Academic, 1963, pp. 271-350.</w:t>
+      </w:r>
+    </w:p>
+    <w:p>
+      <w:pPr>
+        <w:pStyle w:val="references"/>
+        <w:rPr>
+          <w:rFonts w:eastAsia="MS Mincho"/>
+          <w:sz w:val="20"/>
+        </w:rPr>
+      </w:pPr>
+      <w:r>
+        <w:rPr>
+          <w:rFonts w:eastAsia="MS Mincho"/>
+          <w:sz w:val="20"/>
+        </w:rPr>
+        <w:t>K. Elissa, “Title of paper if known,” unpublished.</w:t>
+      </w:r>
+    </w:p>
+    <w:p>
+      <w:pPr>
+        <w:pStyle w:val="references"/>
+        <w:rPr>
+          <w:rFonts w:eastAsia="MS Mincho"/>
+          <w:sz w:val="20"/>
+        </w:rPr>
+      </w:pPr>
+      <w:r>
+        <w:rPr>
+          <w:rFonts w:eastAsia="MS Mincho"/>
+          <w:sz w:val="20"/>
+        </w:rPr>
+        <w:t>R. Nicole, “Title of paper with only first word capitalized,” J. Name Stand. Abbrev., in press.</w:t>
+      </w:r>
+    </w:p>
+    <w:p>
+      <w:pPr>
+        <w:pStyle w:val="references"/>
+        <w:rPr>
+          <w:rFonts w:eastAsia="MS Mincho"/>
+          <w:sz w:val="20"/>
+        </w:rPr>
+      </w:pPr>
+      <w:r>
+        <w:rPr>
+          <w:rFonts w:eastAsia="MS Mincho"/>
+          <w:sz w:val="20"/>
+        </w:rPr>
+        <w:t>Y. Yorozu, M. Hirano, K. Oka, and Y. Tagawa, “Electron spectroscopy studies on magneto-optical media and plastic substrate interface,” IEEE Transl. J. Magn. Japan, vol. 2, pp. 740-741, August 1987 [Digests 9th Annual Conf. Magnetics Japan, p. 301, 1982].</w:t>
+      </w:r>
+    </w:p>
+    <w:p>
+      <w:pPr>
+        <w:pStyle w:val="references"/>
+        <w:rPr>
+          <w:rFonts w:eastAsia="MS Mincho"/>
+          <w:sz w:val="20"/>
+        </w:rPr>
+      </w:pPr>
+      <w:r>
+        <w:rPr>
+          <w:rFonts w:eastAsia="MS Mincho"/>
+          <w:sz w:val="20"/>
+        </w:rPr>
+        <w:t>M. Young, The Technical Writer’s Handbook. Mill Valley, CA: University Science, 1989.</w:t>
+      </w:r>
+    </w:p>
+    <w:p>
       <w:r>
         <w:br w:type="page"/>
       </w:r>
@@ -1720,6 +3197,205 @@
     </w:lvl>
   </w:abstractNum>
   <w:abstractNum w:abstractNumId="1" w15:restartNumberingAfterBreak="0">
+    <w:nsid w:val="099A1A9B"/>
+    <w:multiLevelType w:val="hybridMultilevel"/>
+    <w:tmpl w:val="D7267F3E"/>
+    <w:lvl w:ilvl="0" w:tplc="40090001">
+      <w:start w:val="1"/>
+      <w:numFmt w:val="bullet"/>
+      <w:lvlText w:val=""/>
+      <w:lvlJc w:val="left"/>
+      <w:pPr>
+        <w:ind w:left="720" w:hanging="360"/>
+      </w:pPr>
+      <w:rPr>
+        <w:rFonts w:ascii="Symbol" w:hAnsi="Symbol" w:hint="default"/>
+      </w:rPr>
+    </w:lvl>
+    <w:lvl w:ilvl="1" w:tplc="40090003" w:tentative="1">
+      <w:start w:val="1"/>
+      <w:numFmt w:val="bullet"/>
+      <w:lvlText w:val="o"/>
+      <w:lvlJc w:val="left"/>
+      <w:pPr>
+        <w:ind w:left="1440" w:hanging="360"/>
+      </w:pPr>
+      <w:rPr>
+        <w:rFonts w:ascii="Courier New" w:hAnsi="Courier New" w:cs="Courier New" w:hint="default"/>
+      </w:rPr>
+    </w:lvl>
+    <w:lvl w:ilvl="2" w:tplc="40090005" w:tentative="1">
+      <w:start w:val="1"/>
+      <w:numFmt w:val="bullet"/>
+      <w:lvlText w:val=""/>
+      <w:lvlJc w:val="left"/>
+      <w:pPr>
+        <w:ind w:left="2160" w:hanging="360"/>
+      </w:pPr>
+      <w:rPr>
+        <w:rFonts w:ascii="Wingdings" w:hAnsi="Wingdings" w:hint="default"/>
+      </w:rPr>
+    </w:lvl>
+    <w:lvl w:ilvl="3" w:tplc="40090001" w:tentative="1">
+      <w:start w:val="1"/>
+      <w:numFmt w:val="bullet"/>
+      <w:lvlText w:val=""/>
+      <w:lvlJc w:val="left"/>
+      <w:pPr>
+        <w:ind w:left="2880" w:hanging="360"/>
+      </w:pPr>
+      <w:rPr>
+        <w:rFonts w:ascii="Symbol" w:hAnsi="Symbol" w:hint="default"/>
+      </w:rPr>
+    </w:lvl>
+    <w:lvl w:ilvl="4" w:tplc="40090003" w:tentative="1">
+      <w:start w:val="1"/>
+      <w:numFmt w:val="bullet"/>
+      <w:lvlText w:val="o"/>
+      <w:lvlJc w:val="left"/>
+      <w:pPr>
+        <w:ind w:left="3600" w:hanging="360"/>
+      </w:pPr>
+      <w:rPr>
+        <w:rFonts w:ascii="Courier New" w:hAnsi="Courier New" w:cs="Courier New" w:hint="default"/>
+      </w:rPr>
+    </w:lvl>
+    <w:lvl w:ilvl="5" w:tplc="40090005" w:tentative="1">
+      <w:start w:val="1"/>
+      <w:numFmt w:val="bullet"/>
+      <w:lvlText w:val=""/>
+      <w:lvlJc w:val="left"/>
+      <w:pPr>
+        <w:ind w:left="4320" w:hanging="360"/>
+      </w:pPr>
+      <w:rPr>
+        <w:rFonts w:ascii="Wingdings" w:hAnsi="Wingdings" w:hint="default"/>
+      </w:rPr>
+    </w:lvl>
+    <w:lvl w:ilvl="6" w:tplc="40090001" w:tentative="1">
+      <w:start w:val="1"/>
+      <w:numFmt w:val="bullet"/>
+      <w:lvlText w:val=""/>
+      <w:lvlJc w:val="left"/>
+      <w:pPr>
+        <w:ind w:left="5040" w:hanging="360"/>
+      </w:pPr>
+      <w:rPr>
+        <w:rFonts w:ascii="Symbol" w:hAnsi="Symbol" w:hint="default"/>
+      </w:rPr>
+    </w:lvl>
+    <w:lvl w:ilvl="7" w:tplc="40090003" w:tentative="1">
+      <w:start w:val="1"/>
+      <w:numFmt w:val="bullet"/>
+      <w:lvlText w:val="o"/>
+      <w:lvlJc w:val="left"/>
+      <w:pPr>
+        <w:ind w:left="5760" w:hanging="360"/>
+      </w:pPr>
+      <w:rPr>
+        <w:rFonts w:ascii="Courier New" w:hAnsi="Courier New" w:cs="Courier New" w:hint="default"/>
+      </w:rPr>
+    </w:lvl>
+    <w:lvl w:ilvl="8" w:tplc="40090005" w:tentative="1">
+      <w:start w:val="1"/>
+      <w:numFmt w:val="bullet"/>
+      <w:lvlText w:val=""/>
+      <w:lvlJc w:val="left"/>
+      <w:pPr>
+        <w:ind w:left="6480" w:hanging="360"/>
+      </w:pPr>
+      <w:rPr>
+        <w:rFonts w:ascii="Wingdings" w:hAnsi="Wingdings" w:hint="default"/>
+      </w:rPr>
+    </w:lvl>
+  </w:abstractNum>
+  <w:abstractNum w:abstractNumId="2" w15:restartNumberingAfterBreak="0">
+    <w:nsid w:val="17467BFE"/>
+    <w:multiLevelType w:val="hybridMultilevel"/>
+    <w:tmpl w:val="3D8EC0B6"/>
+    <w:lvl w:ilvl="0" w:tplc="4009000F">
+      <w:start w:val="1"/>
+      <w:numFmt w:val="decimal"/>
+      <w:lvlText w:val="%1."/>
+      <w:lvlJc w:val="left"/>
+      <w:pPr>
+        <w:ind w:left="720" w:hanging="360"/>
+      </w:pPr>
+    </w:lvl>
+    <w:lvl w:ilvl="1" w:tplc="40090019" w:tentative="1">
+      <w:start w:val="1"/>
+      <w:numFmt w:val="lowerLetter"/>
+      <w:lvlText w:val="%2."/>
+      <w:lvlJc w:val="left"/>
+      <w:pPr>
+        <w:ind w:left="1440" w:hanging="360"/>
+      </w:pPr>
+    </w:lvl>
+    <w:lvl w:ilvl="2" w:tplc="4009001B" w:tentative="1">
+      <w:start w:val="1"/>
+      <w:numFmt w:val="lowerRoman"/>
+      <w:lvlText w:val="%3."/>
+      <w:lvlJc w:val="right"/>
+      <w:pPr>
+        <w:ind w:left="2160" w:hanging="180"/>
+      </w:pPr>
+    </w:lvl>
+    <w:lvl w:ilvl="3" w:tplc="4009000F" w:tentative="1">
+      <w:start w:val="1"/>
+      <w:numFmt w:val="decimal"/>
+      <w:lvlText w:val="%4."/>
+      <w:lvlJc w:val="left"/>
+      <w:pPr>
+        <w:ind w:left="2880" w:hanging="360"/>
+      </w:pPr>
+    </w:lvl>
+    <w:lvl w:ilvl="4" w:tplc="40090019" w:tentative="1">
+      <w:start w:val="1"/>
+      <w:numFmt w:val="lowerLetter"/>
+      <w:lvlText w:val="%5."/>
+      <w:lvlJc w:val="left"/>
+      <w:pPr>
+        <w:ind w:left="3600" w:hanging="360"/>
+      </w:pPr>
+    </w:lvl>
+    <w:lvl w:ilvl="5" w:tplc="4009001B" w:tentative="1">
+      <w:start w:val="1"/>
+      <w:numFmt w:val="lowerRoman"/>
+      <w:lvlText w:val="%6."/>
+      <w:lvlJc w:val="right"/>
+      <w:pPr>
+        <w:ind w:left="4320" w:hanging="180"/>
+      </w:pPr>
+    </w:lvl>
+    <w:lvl w:ilvl="6" w:tplc="4009000F" w:tentative="1">
+      <w:start w:val="1"/>
+      <w:numFmt w:val="decimal"/>
+      <w:lvlText w:val="%7."/>
+      <w:lvlJc w:val="left"/>
+      <w:pPr>
+        <w:ind w:left="5040" w:hanging="360"/>
+      </w:pPr>
+    </w:lvl>
+    <w:lvl w:ilvl="7" w:tplc="40090019" w:tentative="1">
+      <w:start w:val="1"/>
+      <w:numFmt w:val="lowerLetter"/>
+      <w:lvlText w:val="%8."/>
+      <w:lvlJc w:val="left"/>
+      <w:pPr>
+        <w:ind w:left="5760" w:hanging="360"/>
+      </w:pPr>
+    </w:lvl>
+    <w:lvl w:ilvl="8" w:tplc="4009001B" w:tentative="1">
+      <w:start w:val="1"/>
+      <w:numFmt w:val="lowerRoman"/>
+      <w:lvlText w:val="%9."/>
+      <w:lvlJc w:val="right"/>
+      <w:pPr>
+        <w:ind w:left="6480" w:hanging="180"/>
+      </w:pPr>
+    </w:lvl>
+  </w:abstractNum>
+  <w:abstractNum w:abstractNumId="3" w15:restartNumberingAfterBreak="0">
     <w:nsid w:val="29D454E4"/>
     <w:multiLevelType w:val="hybridMultilevel"/>
     <w:tmpl w:val="EDFC69FE"/>
@@ -1805,7 +3481,7 @@
       </w:pPr>
     </w:lvl>
   </w:abstractNum>
-  <w:abstractNum w:abstractNumId="2" w15:restartNumberingAfterBreak="0">
+  <w:abstractNum w:abstractNumId="4" w15:restartNumberingAfterBreak="0">
     <w:nsid w:val="33DC391F"/>
     <w:multiLevelType w:val="hybridMultilevel"/>
     <w:tmpl w:val="7D4C3246"/>
@@ -1895,7 +3571,7 @@
       </w:pPr>
     </w:lvl>
   </w:abstractNum>
-  <w:abstractNum w:abstractNumId="3" w15:restartNumberingAfterBreak="0">
+  <w:abstractNum w:abstractNumId="5" w15:restartNumberingAfterBreak="0">
     <w:nsid w:val="50286270"/>
     <w:multiLevelType w:val="hybridMultilevel"/>
     <w:tmpl w:val="CEDEC2D4"/>
@@ -1984,7 +3660,319 @@
       </w:pPr>
     </w:lvl>
   </w:abstractNum>
-  <w:abstractNum w:abstractNumId="4" w15:restartNumberingAfterBreak="0">
+  <w:abstractNum w:abstractNumId="6" w15:restartNumberingAfterBreak="0">
+    <w:nsid w:val="52CA544A"/>
+    <w:multiLevelType w:val="singleLevel"/>
+    <w:tmpl w:val="987C499A"/>
+    <w:lvl w:ilvl="0">
+      <w:start w:val="1"/>
+      <w:numFmt w:val="decimal"/>
+      <w:pStyle w:val="references"/>
+      <w:lvlText w:val="[%1]"/>
+      <w:lvlJc w:val="left"/>
+      <w:pPr>
+        <w:tabs>
+          <w:tab w:val="num" w:pos="360"/>
+        </w:tabs>
+        <w:ind w:left="360" w:hanging="360"/>
+      </w:pPr>
+      <w:rPr>
+        <w:rFonts w:ascii="Times New Roman" w:hAnsi="Times New Roman" w:cs="Times New Roman" w:hint="default"/>
+        <w:b w:val="0"/>
+        <w:bCs w:val="0"/>
+        <w:i w:val="0"/>
+        <w:iCs w:val="0"/>
+        <w:sz w:val="16"/>
+        <w:szCs w:val="16"/>
+      </w:rPr>
+    </w:lvl>
+  </w:abstractNum>
+  <w:abstractNum w:abstractNumId="7" w15:restartNumberingAfterBreak="0">
+    <w:nsid w:val="66977063"/>
+    <w:multiLevelType w:val="hybridMultilevel"/>
+    <w:tmpl w:val="B08C7EB2"/>
+    <w:lvl w:ilvl="0" w:tplc="40090001">
+      <w:start w:val="1"/>
+      <w:numFmt w:val="bullet"/>
+      <w:lvlText w:val=""/>
+      <w:lvlJc w:val="left"/>
+      <w:pPr>
+        <w:ind w:left="720" w:hanging="360"/>
+      </w:pPr>
+      <w:rPr>
+        <w:rFonts w:ascii="Symbol" w:hAnsi="Symbol" w:hint="default"/>
+      </w:rPr>
+    </w:lvl>
+    <w:lvl w:ilvl="1" w:tplc="40090003" w:tentative="1">
+      <w:start w:val="1"/>
+      <w:numFmt w:val="bullet"/>
+      <w:lvlText w:val="o"/>
+      <w:lvlJc w:val="left"/>
+      <w:pPr>
+        <w:ind w:left="1440" w:hanging="360"/>
+      </w:pPr>
+      <w:rPr>
+        <w:rFonts w:ascii="Courier New" w:hAnsi="Courier New" w:cs="Courier New" w:hint="default"/>
+      </w:rPr>
+    </w:lvl>
+    <w:lvl w:ilvl="2" w:tplc="40090005" w:tentative="1">
+      <w:start w:val="1"/>
+      <w:numFmt w:val="bullet"/>
+      <w:lvlText w:val=""/>
+      <w:lvlJc w:val="left"/>
+      <w:pPr>
+        <w:ind w:left="2160" w:hanging="360"/>
+      </w:pPr>
+      <w:rPr>
+        <w:rFonts w:ascii="Wingdings" w:hAnsi="Wingdings" w:hint="default"/>
+      </w:rPr>
+    </w:lvl>
+    <w:lvl w:ilvl="3" w:tplc="40090001" w:tentative="1">
+      <w:start w:val="1"/>
+      <w:numFmt w:val="bullet"/>
+      <w:lvlText w:val=""/>
+      <w:lvlJc w:val="left"/>
+      <w:pPr>
+        <w:ind w:left="2880" w:hanging="360"/>
+      </w:pPr>
+      <w:rPr>
+        <w:rFonts w:ascii="Symbol" w:hAnsi="Symbol" w:hint="default"/>
+      </w:rPr>
+    </w:lvl>
+    <w:lvl w:ilvl="4" w:tplc="40090003" w:tentative="1">
+      <w:start w:val="1"/>
+      <w:numFmt w:val="bullet"/>
+      <w:lvlText w:val="o"/>
+      <w:lvlJc w:val="left"/>
+      <w:pPr>
+        <w:ind w:left="3600" w:hanging="360"/>
+      </w:pPr>
+      <w:rPr>
+        <w:rFonts w:ascii="Courier New" w:hAnsi="Courier New" w:cs="Courier New" w:hint="default"/>
+      </w:rPr>
+    </w:lvl>
+    <w:lvl w:ilvl="5" w:tplc="40090005" w:tentative="1">
+      <w:start w:val="1"/>
+      <w:numFmt w:val="bullet"/>
+      <w:lvlText w:val=""/>
+      <w:lvlJc w:val="left"/>
+      <w:pPr>
+        <w:ind w:left="4320" w:hanging="360"/>
+      </w:pPr>
+      <w:rPr>
+        <w:rFonts w:ascii="Wingdings" w:hAnsi="Wingdings" w:hint="default"/>
+      </w:rPr>
+    </w:lvl>
+    <w:lvl w:ilvl="6" w:tplc="40090001" w:tentative="1">
+      <w:start w:val="1"/>
+      <w:numFmt w:val="bullet"/>
+      <w:lvlText w:val=""/>
+      <w:lvlJc w:val="left"/>
+      <w:pPr>
+        <w:ind w:left="5040" w:hanging="360"/>
+      </w:pPr>
+      <w:rPr>
+        <w:rFonts w:ascii="Symbol" w:hAnsi="Symbol" w:hint="default"/>
+      </w:rPr>
+    </w:lvl>
+    <w:lvl w:ilvl="7" w:tplc="40090003" w:tentative="1">
+      <w:start w:val="1"/>
+      <w:numFmt w:val="bullet"/>
+      <w:lvlText w:val="o"/>
+      <w:lvlJc w:val="left"/>
+      <w:pPr>
+        <w:ind w:left="5760" w:hanging="360"/>
+      </w:pPr>
+      <w:rPr>
+        <w:rFonts w:ascii="Courier New" w:hAnsi="Courier New" w:cs="Courier New" w:hint="default"/>
+      </w:rPr>
+    </w:lvl>
+    <w:lvl w:ilvl="8" w:tplc="40090005" w:tentative="1">
+      <w:start w:val="1"/>
+      <w:numFmt w:val="bullet"/>
+      <w:lvlText w:val=""/>
+      <w:lvlJc w:val="left"/>
+      <w:pPr>
+        <w:ind w:left="6480" w:hanging="360"/>
+      </w:pPr>
+      <w:rPr>
+        <w:rFonts w:ascii="Wingdings" w:hAnsi="Wingdings" w:hint="default"/>
+      </w:rPr>
+    </w:lvl>
+  </w:abstractNum>
+  <w:abstractNum w:abstractNumId="8" w15:restartNumberingAfterBreak="0">
+    <w:nsid w:val="6955351D"/>
+    <w:multiLevelType w:val="hybridMultilevel"/>
+    <w:tmpl w:val="ABB48810"/>
+    <w:lvl w:ilvl="0" w:tplc="4009000F">
+      <w:start w:val="1"/>
+      <w:numFmt w:val="decimal"/>
+      <w:lvlText w:val="%1."/>
+      <w:lvlJc w:val="left"/>
+      <w:pPr>
+        <w:ind w:left="720" w:hanging="360"/>
+      </w:pPr>
+    </w:lvl>
+    <w:lvl w:ilvl="1" w:tplc="40090019" w:tentative="1">
+      <w:start w:val="1"/>
+      <w:numFmt w:val="lowerLetter"/>
+      <w:lvlText w:val="%2."/>
+      <w:lvlJc w:val="left"/>
+      <w:pPr>
+        <w:ind w:left="1440" w:hanging="360"/>
+      </w:pPr>
+    </w:lvl>
+    <w:lvl w:ilvl="2" w:tplc="4009001B" w:tentative="1">
+      <w:start w:val="1"/>
+      <w:numFmt w:val="lowerRoman"/>
+      <w:lvlText w:val="%3."/>
+      <w:lvlJc w:val="right"/>
+      <w:pPr>
+        <w:ind w:left="2160" w:hanging="180"/>
+      </w:pPr>
+    </w:lvl>
+    <w:lvl w:ilvl="3" w:tplc="4009000F" w:tentative="1">
+      <w:start w:val="1"/>
+      <w:numFmt w:val="decimal"/>
+      <w:lvlText w:val="%4."/>
+      <w:lvlJc w:val="left"/>
+      <w:pPr>
+        <w:ind w:left="2880" w:hanging="360"/>
+      </w:pPr>
+    </w:lvl>
+    <w:lvl w:ilvl="4" w:tplc="40090019" w:tentative="1">
+      <w:start w:val="1"/>
+      <w:numFmt w:val="lowerLetter"/>
+      <w:lvlText w:val="%5."/>
+      <w:lvlJc w:val="left"/>
+      <w:pPr>
+        <w:ind w:left="3600" w:hanging="360"/>
+      </w:pPr>
+    </w:lvl>
+    <w:lvl w:ilvl="5" w:tplc="4009001B" w:tentative="1">
+      <w:start w:val="1"/>
+      <w:numFmt w:val="lowerRoman"/>
+      <w:lvlText w:val="%6."/>
+      <w:lvlJc w:val="right"/>
+      <w:pPr>
+        <w:ind w:left="4320" w:hanging="180"/>
+      </w:pPr>
+    </w:lvl>
+    <w:lvl w:ilvl="6" w:tplc="4009000F" w:tentative="1">
+      <w:start w:val="1"/>
+      <w:numFmt w:val="decimal"/>
+      <w:lvlText w:val="%7."/>
+      <w:lvlJc w:val="left"/>
+      <w:pPr>
+        <w:ind w:left="5040" w:hanging="360"/>
+      </w:pPr>
+    </w:lvl>
+    <w:lvl w:ilvl="7" w:tplc="40090019" w:tentative="1">
+      <w:start w:val="1"/>
+      <w:numFmt w:val="lowerLetter"/>
+      <w:lvlText w:val="%8."/>
+      <w:lvlJc w:val="left"/>
+      <w:pPr>
+        <w:ind w:left="5760" w:hanging="360"/>
+      </w:pPr>
+    </w:lvl>
+    <w:lvl w:ilvl="8" w:tplc="4009001B" w:tentative="1">
+      <w:start w:val="1"/>
+      <w:numFmt w:val="lowerRoman"/>
+      <w:lvlText w:val="%9."/>
+      <w:lvlJc w:val="right"/>
+      <w:pPr>
+        <w:ind w:left="6480" w:hanging="180"/>
+      </w:pPr>
+    </w:lvl>
+  </w:abstractNum>
+  <w:abstractNum w:abstractNumId="9" w15:restartNumberingAfterBreak="0">
+    <w:nsid w:val="6A6D3124"/>
+    <w:multiLevelType w:val="hybridMultilevel"/>
+    <w:tmpl w:val="EAC0684A"/>
+    <w:lvl w:ilvl="0" w:tplc="4009000F">
+      <w:start w:val="1"/>
+      <w:numFmt w:val="decimal"/>
+      <w:lvlText w:val="%1."/>
+      <w:lvlJc w:val="left"/>
+      <w:pPr>
+        <w:ind w:left="720" w:hanging="360"/>
+      </w:pPr>
+    </w:lvl>
+    <w:lvl w:ilvl="1" w:tplc="40090019">
+      <w:start w:val="1"/>
+      <w:numFmt w:val="lowerLetter"/>
+      <w:lvlText w:val="%2."/>
+      <w:lvlJc w:val="left"/>
+      <w:pPr>
+        <w:ind w:left="1440" w:hanging="360"/>
+      </w:pPr>
+    </w:lvl>
+    <w:lvl w:ilvl="2" w:tplc="4009001B" w:tentative="1">
+      <w:start w:val="1"/>
+      <w:numFmt w:val="lowerRoman"/>
+      <w:lvlText w:val="%3."/>
+      <w:lvlJc w:val="right"/>
+      <w:pPr>
+        <w:ind w:left="2160" w:hanging="180"/>
+      </w:pPr>
+    </w:lvl>
+    <w:lvl w:ilvl="3" w:tplc="4009000F" w:tentative="1">
+      <w:start w:val="1"/>
+      <w:numFmt w:val="decimal"/>
+      <w:lvlText w:val="%4."/>
+      <w:lvlJc w:val="left"/>
+      <w:pPr>
+        <w:ind w:left="2880" w:hanging="360"/>
+      </w:pPr>
+    </w:lvl>
+    <w:lvl w:ilvl="4" w:tplc="40090019" w:tentative="1">
+      <w:start w:val="1"/>
+      <w:numFmt w:val="lowerLetter"/>
+      <w:lvlText w:val="%5."/>
+      <w:lvlJc w:val="left"/>
+      <w:pPr>
+        <w:ind w:left="3600" w:hanging="360"/>
+      </w:pPr>
+    </w:lvl>
+    <w:lvl w:ilvl="5" w:tplc="4009001B" w:tentative="1">
+      <w:start w:val="1"/>
+      <w:numFmt w:val="lowerRoman"/>
+      <w:lvlText w:val="%6."/>
+      <w:lvlJc w:val="right"/>
+      <w:pPr>
+        <w:ind w:left="4320" w:hanging="180"/>
+      </w:pPr>
+    </w:lvl>
+    <w:lvl w:ilvl="6" w:tplc="4009000F" w:tentative="1">
+      <w:start w:val="1"/>
+      <w:numFmt w:val="decimal"/>
+      <w:lvlText w:val="%7."/>
+      <w:lvlJc w:val="left"/>
+      <w:pPr>
+        <w:ind w:left="5040" w:hanging="360"/>
+      </w:pPr>
+    </w:lvl>
+    <w:lvl w:ilvl="7" w:tplc="40090019" w:tentative="1">
+      <w:start w:val="1"/>
+      <w:numFmt w:val="lowerLetter"/>
+      <w:lvlText w:val="%8."/>
+      <w:lvlJc w:val="left"/>
+      <w:pPr>
+        <w:ind w:left="5760" w:hanging="360"/>
+      </w:pPr>
+    </w:lvl>
+    <w:lvl w:ilvl="8" w:tplc="4009001B" w:tentative="1">
+      <w:start w:val="1"/>
+      <w:numFmt w:val="lowerRoman"/>
+      <w:lvlText w:val="%9."/>
+      <w:lvlJc w:val="right"/>
+      <w:pPr>
+        <w:ind w:left="6480" w:hanging="180"/>
+      </w:pPr>
+    </w:lvl>
+  </w:abstractNum>
+  <w:abstractNum w:abstractNumId="10" w15:restartNumberingAfterBreak="0">
     <w:nsid w:val="7B5B372A"/>
     <w:multiLevelType w:val="hybridMultilevel"/>
     <w:tmpl w:val="856051A0"/>
@@ -2073,7 +4061,7 @@
       </w:pPr>
     </w:lvl>
   </w:abstractNum>
-  <w:abstractNum w:abstractNumId="5" w15:restartNumberingAfterBreak="0">
+  <w:abstractNum w:abstractNumId="11" w15:restartNumberingAfterBreak="0">
     <w:nsid w:val="7BE02267"/>
     <w:multiLevelType w:val="hybridMultilevel"/>
     <w:tmpl w:val="7D4C3246"/>
@@ -2163,7 +4151,7 @@
       </w:pPr>
     </w:lvl>
   </w:abstractNum>
-  <w:abstractNum w:abstractNumId="6" w15:restartNumberingAfterBreak="0">
+  <w:abstractNum w:abstractNumId="12" w15:restartNumberingAfterBreak="0">
     <w:nsid w:val="7CCB3C1A"/>
     <w:multiLevelType w:val="hybridMultilevel"/>
     <w:tmpl w:val="DD7C59B4"/>
@@ -2250,19 +4238,19 @@
     </w:lvl>
   </w:abstractNum>
   <w:num w:numId="1">
+    <w:abstractNumId w:val="10"/>
+  </w:num>
+  <w:num w:numId="2">
+    <w:abstractNumId w:val="5"/>
+  </w:num>
+  <w:num w:numId="3">
+    <w:abstractNumId w:val="11"/>
+  </w:num>
+  <w:num w:numId="4">
     <w:abstractNumId w:val="4"/>
   </w:num>
-  <w:num w:numId="2">
-    <w:abstractNumId w:val="3"/>
-  </w:num>
-  <w:num w:numId="3">
-    <w:abstractNumId w:val="5"/>
-  </w:num>
-  <w:num w:numId="4">
-    <w:abstractNumId w:val="2"/>
-  </w:num>
   <w:num w:numId="5">
-    <w:abstractNumId w:val="2"/>
+    <w:abstractNumId w:val="4"/>
     <w:lvlOverride w:ilvl="0">
       <w:startOverride w:val="1"/>
     </w:lvlOverride>
@@ -2292,7 +4280,7 @@
     </w:lvlOverride>
   </w:num>
   <w:num w:numId="6">
-    <w:abstractNumId w:val="3"/>
+    <w:abstractNumId w:val="5"/>
     <w:lvlOverride w:ilvl="0">
       <w:startOverride w:val="1"/>
     </w:lvlOverride>
@@ -2325,10 +4313,31 @@
     <w:abstractNumId w:val="0"/>
   </w:num>
   <w:num w:numId="8">
-    <w:abstractNumId w:val="6"/>
+    <w:abstractNumId w:val="12"/>
   </w:num>
   <w:num w:numId="9">
+    <w:abstractNumId w:val="3"/>
+  </w:num>
+  <w:num w:numId="10">
+    <w:abstractNumId w:val="2"/>
+  </w:num>
+  <w:num w:numId="11">
     <w:abstractNumId w:val="1"/>
+  </w:num>
+  <w:num w:numId="12">
+    <w:abstractNumId w:val="8"/>
+  </w:num>
+  <w:num w:numId="13">
+    <w:abstractNumId w:val="7"/>
+  </w:num>
+  <w:num w:numId="14">
+    <w:abstractNumId w:val="9"/>
+  </w:num>
+  <w:num w:numId="15">
+    <w:abstractNumId w:val="6"/>
+    <w:lvlOverride w:ilvl="0">
+      <w:startOverride w:val="1"/>
+    </w:lvlOverride>
   </w:num>
 </w:numbering>
 </file>
@@ -2450,6 +4459,7 @@
     <w:lsdException w:name="HTML Sample" w:semiHidden="1" w:unhideWhenUsed="1"/>
     <w:lsdException w:name="HTML Typewriter" w:semiHidden="1" w:unhideWhenUsed="1"/>
     <w:lsdException w:name="HTML Variable" w:semiHidden="1" w:unhideWhenUsed="1"/>
+    <w:lsdException w:name="Normal Table" w:semiHidden="1" w:unhideWhenUsed="1"/>
     <w:lsdException w:name="annotation subject" w:semiHidden="1" w:unhideWhenUsed="1"/>
     <w:lsdException w:name="No List" w:semiHidden="1" w:unhideWhenUsed="1"/>
     <w:lsdException w:name="Outline List 1" w:semiHidden="1" w:unhideWhenUsed="1"/>
@@ -2493,8 +4503,10 @@
     <w:lsdException w:name="Table Elegant" w:semiHidden="1" w:unhideWhenUsed="1"/>
     <w:lsdException w:name="Table Professional" w:semiHidden="1" w:unhideWhenUsed="1"/>
     <w:lsdException w:name="Table Subtle 1" w:semiHidden="1" w:unhideWhenUsed="1"/>
+    <w:lsdException w:name="Table Subtle 2" w:semiHidden="1" w:unhideWhenUsed="1"/>
     <w:lsdException w:name="Table Web 1" w:semiHidden="1" w:unhideWhenUsed="1"/>
     <w:lsdException w:name="Table Web 2" w:semiHidden="1" w:unhideWhenUsed="1"/>
+    <w:lsdException w:name="Table Web 3" w:semiHidden="1" w:unhideWhenUsed="1"/>
     <w:lsdException w:name="Balloon Text" w:semiHidden="1" w:unhideWhenUsed="1"/>
     <w:lsdException w:name="Table Grid" w:uiPriority="59"/>
     <w:lsdException w:name="Table Theme" w:semiHidden="1" w:unhideWhenUsed="1"/>
@@ -2728,6 +4740,49 @@
       <w:szCs w:val="24"/>
     </w:rPr>
   </w:style>
+  <w:style w:type="paragraph" w:styleId="Heading1">
+    <w:name w:val="heading 1"/>
+    <w:basedOn w:val="Normal"/>
+    <w:next w:val="Normal"/>
+    <w:link w:val="Heading1Char"/>
+    <w:uiPriority w:val="9"/>
+    <w:qFormat/>
+    <w:rsid w:val="002E0152"/>
+    <w:pPr>
+      <w:keepNext/>
+      <w:keepLines/>
+      <w:spacing w:before="240"/>
+      <w:outlineLvl w:val="0"/>
+    </w:pPr>
+    <w:rPr>
+      <w:rFonts w:asciiTheme="majorHAnsi" w:eastAsiaTheme="majorEastAsia" w:hAnsiTheme="majorHAnsi" w:cstheme="majorBidi"/>
+      <w:color w:val="365F91" w:themeColor="accent1" w:themeShade="BF"/>
+      <w:sz w:val="32"/>
+      <w:szCs w:val="32"/>
+    </w:rPr>
+  </w:style>
+  <w:style w:type="paragraph" w:styleId="Heading2">
+    <w:name w:val="heading 2"/>
+    <w:basedOn w:val="Normal"/>
+    <w:next w:val="Normal"/>
+    <w:link w:val="Heading2Char"/>
+    <w:uiPriority w:val="9"/>
+    <w:unhideWhenUsed/>
+    <w:qFormat/>
+    <w:rsid w:val="00D67EBD"/>
+    <w:pPr>
+      <w:keepNext/>
+      <w:keepLines/>
+      <w:spacing w:before="40"/>
+      <w:outlineLvl w:val="1"/>
+    </w:pPr>
+    <w:rPr>
+      <w:rFonts w:asciiTheme="majorHAnsi" w:eastAsiaTheme="majorEastAsia" w:hAnsiTheme="majorHAnsi" w:cstheme="majorBidi"/>
+      <w:color w:val="365F91" w:themeColor="accent1" w:themeShade="BF"/>
+      <w:sz w:val="26"/>
+      <w:szCs w:val="26"/>
+    </w:rPr>
+  </w:style>
   <w:style w:type="character" w:default="1" w:styleId="DefaultParagraphFont">
     <w:name w:val="Default Paragraph Font"/>
     <w:uiPriority w:val="1"/>
@@ -2865,6 +4920,83 @@
     <w:rPr>
       <w:color w:val="808080"/>
       <w:shd w:val="clear" w:color="auto" w:fill="E6E6E6"/>
+    </w:rPr>
+  </w:style>
+  <w:style w:type="character" w:customStyle="1" w:styleId="Heading2Char">
+    <w:name w:val="Heading 2 Char"/>
+    <w:basedOn w:val="DefaultParagraphFont"/>
+    <w:link w:val="Heading2"/>
+    <w:uiPriority w:val="9"/>
+    <w:rsid w:val="00D67EBD"/>
+    <w:rPr>
+      <w:rFonts w:asciiTheme="majorHAnsi" w:eastAsiaTheme="majorEastAsia" w:hAnsiTheme="majorHAnsi" w:cstheme="majorBidi"/>
+      <w:color w:val="365F91" w:themeColor="accent1" w:themeShade="BF"/>
+      <w:sz w:val="26"/>
+      <w:szCs w:val="26"/>
+    </w:rPr>
+  </w:style>
+  <w:style w:type="character" w:customStyle="1" w:styleId="Heading1Char">
+    <w:name w:val="Heading 1 Char"/>
+    <w:basedOn w:val="DefaultParagraphFont"/>
+    <w:link w:val="Heading1"/>
+    <w:uiPriority w:val="9"/>
+    <w:rsid w:val="002E0152"/>
+    <w:rPr>
+      <w:rFonts w:asciiTheme="majorHAnsi" w:eastAsiaTheme="majorEastAsia" w:hAnsiTheme="majorHAnsi" w:cstheme="majorBidi"/>
+      <w:color w:val="365F91" w:themeColor="accent1" w:themeShade="BF"/>
+      <w:sz w:val="32"/>
+      <w:szCs w:val="32"/>
+    </w:rPr>
+  </w:style>
+  <w:style w:type="paragraph" w:customStyle="1" w:styleId="references">
+    <w:name w:val="references"/>
+    <w:uiPriority w:val="99"/>
+    <w:rsid w:val="007D1786"/>
+    <w:pPr>
+      <w:numPr>
+        <w:numId w:val="15"/>
+      </w:numPr>
+      <w:spacing w:after="50" w:line="180" w:lineRule="exact"/>
+      <w:jc w:val="both"/>
+      <w:pPrChange w:id="0" w:author="Srivatsava Gummalla" w:date="2017-07-18T09:34:00Z">
+        <w:pPr>
+          <w:numPr>
+            <w:numId w:val="15"/>
+          </w:numPr>
+          <w:tabs>
+            <w:tab w:val="num" w:pos="360"/>
+          </w:tabs>
+          <w:spacing w:after="50" w:line="180" w:lineRule="exact"/>
+          <w:ind w:left="360" w:hanging="360"/>
+          <w:jc w:val="both"/>
+        </w:pPr>
+      </w:pPrChange>
+    </w:pPr>
+    <w:rPr>
+      <w:rFonts w:ascii="Times New Roman" w:eastAsia="Times New Roman" w:hAnsi="Times New Roman"/>
+      <w:noProof/>
+      <w:sz w:val="16"/>
+      <w:szCs w:val="16"/>
+      <w:rPrChange w:id="0" w:author="Srivatsava Gummalla" w:date="2017-07-18T09:34:00Z">
+        <w:rPr>
+          <w:noProof/>
+          <w:sz w:val="16"/>
+          <w:szCs w:val="16"/>
+          <w:lang w:val="en-US" w:eastAsia="en-US" w:bidi="ar-SA"/>
+        </w:rPr>
+      </w:rPrChange>
+    </w:rPr>
+  </w:style>
+  <w:style w:type="paragraph" w:styleId="Revision">
+    <w:name w:val="Revision"/>
+    <w:hidden/>
+    <w:uiPriority w:val="99"/>
+    <w:semiHidden/>
+    <w:rsid w:val="00C00E2B"/>
+    <w:rPr>
+      <w:rFonts w:ascii="Times New Roman" w:eastAsia="Times New Roman" w:hAnsi="Times New Roman"/>
+      <w:sz w:val="24"/>
+      <w:szCs w:val="24"/>
     </w:rPr>
   </w:style>
 </w:styles>
@@ -3153,4 +5285,16 @@
   <a:objectDefaults/>
   <a:extraClrSchemeLst/>
 </a:theme>
+</file>
+
+<file path=customXml/item1.xml><?xml version="1.0" encoding="utf-8"?>
+<b:Sources xmlns:b="http://schemas.openxmlformats.org/officeDocument/2006/bibliography" xmlns="http://schemas.openxmlformats.org/officeDocument/2006/bibliography" SelectedStyle="\APASixthEditionOfficeOnline.xsl" StyleName="APA" Version="6"/>
+</file>
+
+<file path=customXml/itemProps1.xml><?xml version="1.0" encoding="utf-8"?>
+<ds:datastoreItem xmlns:ds="http://schemas.openxmlformats.org/officeDocument/2006/customXml" ds:itemID="{E036EFAC-3B40-4621-ADB0-8E31DE83C231}">
+  <ds:schemaRefs>
+    <ds:schemaRef ds:uri="http://schemas.openxmlformats.org/officeDocument/2006/bibliography"/>
+  </ds:schemaRefs>
+</ds:datastoreItem>
 </file>
</xml_diff>

<commit_message>
Architecture and design parts of the document have been filled.
</commit_message>
<xml_diff>
--- a/Documents/Report.docx
+++ b/Documents/Report.docx
@@ -54,7 +54,7 @@
                 <v:shape id="_x0000_i1025" type="#_x0000_t75" style="width:46.5pt;height:60.75pt" o:ole="" fillcolor="window">
                   <v:imagedata r:id="rId6" o:title=""/>
                 </v:shape>
-                <o:OLEObject Type="Embed" ProgID="Word.Picture.8" ShapeID="_x0000_i1025" DrawAspect="Content" ObjectID="_1561889487" r:id="rId7"/>
+                <o:OLEObject Type="Embed" ProgID="Word.Picture.8" ShapeID="_x0000_i1025" DrawAspect="Content" ObjectID="_1561911020" r:id="rId7"/>
               </w:object>
             </w:r>
           </w:p>
@@ -145,7 +145,7 @@
                 <v:shape id="_x0000_i1026" type="#_x0000_t75" style="width:60pt;height:53.25pt" o:ole="" fillcolor="window">
                   <v:imagedata r:id="rId8" o:title=""/>
                 </v:shape>
-                <o:OLEObject Type="Embed" ProgID="Word.Picture.8" ShapeID="_x0000_i1026" DrawAspect="Content" ObjectID="_1561889488" r:id="rId9"/>
+                <o:OLEObject Type="Embed" ProgID="Word.Picture.8" ShapeID="_x0000_i1026" DrawAspect="Content" ObjectID="_1561911021" r:id="rId9"/>
               </w:object>
             </w:r>
           </w:p>
@@ -783,10 +783,16 @@
       </w:r>
     </w:p>
     <w:p>
+      <w:pPr>
+        <w:pStyle w:val="Heading1"/>
+      </w:pPr>
       <w:r>
         <w:lastRenderedPageBreak/>
         <w:t>INTRODUCTION</w:t>
       </w:r>
+      <w:r>
+        <w:t>:</w:t>
+      </w:r>
     </w:p>
     <w:p/>
     <w:p>
@@ -853,7 +859,22 @@
         <w:t xml:space="preserve"> the </w:t>
       </w:r>
       <w:r>
-        <w:t>ICD codes are provided for the diseases and NPI codes are given for each physician. Based on the disease code and the location of the patient the nearby physician with a relevant specialization needs to be suggested. The ICD codes have two versions which are the ICD-9 and the ICD-10. The presently used codes are the ICD-10 but the ICD-9 codes are still in use at some places. A lookup system for the relevant ICD-10</w:t>
+        <w:t xml:space="preserve">ICD codes are provided for the diseases and NPI codes are given for each physician. Based on the disease code and the location of the patient the nearby physician with a relevant specialization needs to be suggested. The ICD codes have two versions which are the ICD-9 and the ICD-10. The presently used codes are the ICD-10 but the </w:t>
+      </w:r>
+      <w:r>
+        <w:t xml:space="preserve">older ICD-9 codes are still </w:t>
+      </w:r>
+      <w:r>
+        <w:t>use</w:t>
+      </w:r>
+      <w:r>
+        <w:t>d</w:t>
+      </w:r>
+      <w:r>
+        <w:t xml:space="preserve"> at some places. A lookup system for the relevant ICD-10</w:t>
+      </w:r>
+      <w:r>
+        <w:t xml:space="preserve"> code for an ICD-9 code is needed.</w:t>
       </w:r>
     </w:p>
     <w:p>
@@ -1437,9 +1458,15 @@
     <w:p/>
     <w:p/>
     <w:p>
+      <w:pPr>
+        <w:pStyle w:val="Heading1"/>
+      </w:pPr>
       <w:r>
         <w:lastRenderedPageBreak/>
         <w:t>ARCHITECTURE AND DESIGN</w:t>
+      </w:r>
+      <w:r>
+        <w:t>:</w:t>
       </w:r>
     </w:p>
     <w:p/>
@@ -1463,12 +1490,40 @@
     <w:p>
       <w:pPr>
         <w:pStyle w:val="ListParagraph"/>
-        <w:ind w:left="1440"/>
+        <w:ind w:left="993" w:firstLine="425"/>
       </w:pPr>
       <w:r>
         <w:t>Python is an easy to learn</w:t>
       </w:r>
-    </w:p>
+      <w:r>
+        <w:t xml:space="preserve"> and easy to use language for </w:t>
+      </w:r>
+      <w:r>
+        <w:t xml:space="preserve">the </w:t>
+      </w:r>
+      <w:r>
+        <w:t>development of software</w:t>
+      </w:r>
+      <w:r>
+        <w:t>. It offers high</w:t>
+      </w:r>
+      <w:r>
+        <w:t xml:space="preserve"> readability and efficiency for web development.</w:t>
+      </w:r>
+      <w:r>
+        <w:t xml:space="preserve"> The python version 3.6.0 has been used in this project.</w:t>
+      </w:r>
+      <w:r>
+        <w:t xml:space="preserve"> Python also has a lot of support from the community which </w:t>
+      </w:r>
+      <w:r>
+        <w:t>was helpful for quickly solving the</w:t>
+      </w:r>
+      <w:r>
+        <w:t xml:space="preserve"> issues encountered when programming.</w:t>
+      </w:r>
+    </w:p>
+    <w:p/>
     <w:p>
       <w:pPr>
         <w:pStyle w:val="ListParagraph"/>
@@ -1484,15 +1539,34 @@
     <w:p>
       <w:pPr>
         <w:pStyle w:val="ListParagraph"/>
-        <w:numPr>
-          <w:ilvl w:val="0"/>
-          <w:numId w:val="7"/>
-        </w:numPr>
-      </w:pPr>
-      <w:r>
-        <w:t>MongoDB</w:t>
-      </w:r>
-    </w:p>
+        <w:ind w:left="993" w:firstLine="447"/>
+      </w:pPr>
+      <w:r>
+        <w:t>Bottle is a fast, simple and lightweight WSGI micro web-framework for Python</w:t>
+      </w:r>
+      <w:r>
+        <w:t>.</w:t>
+      </w:r>
+      <w:r>
+        <w:t xml:space="preserve"> Bottle version 0.12.13 has been used for the server-side scripting in the project.</w:t>
+      </w:r>
+      <w:r>
+        <w:t xml:space="preserve"> It is used</w:t>
+      </w:r>
+      <w:r>
+        <w:t xml:space="preserve"> </w:t>
+      </w:r>
+      <w:r>
+        <w:t xml:space="preserve">to host the server. </w:t>
+      </w:r>
+      <w:r>
+        <w:t xml:space="preserve">It is used in routing and in creating templates. It has a built in HTTP development server and has convenient access to </w:t>
+      </w:r>
+      <w:r>
+        <w:t>form data, file uploads, cookies, headers and other HTTP-related metadata.</w:t>
+      </w:r>
+    </w:p>
+    <w:p/>
     <w:p>
       <w:pPr>
         <w:pStyle w:val="ListParagraph"/>
@@ -1501,20 +1575,38 @@
           <w:numId w:val="7"/>
         </w:numPr>
       </w:pPr>
-      <w:proofErr w:type="spellStart"/>
-      <w:r>
-        <w:t>MongoEngine</w:t>
-      </w:r>
-      <w:proofErr w:type="spellEnd"/>
-      <w:r>
-        <w:t xml:space="preserve"> and </w:t>
-      </w:r>
-      <w:proofErr w:type="spellStart"/>
-      <w:r>
-        <w:t>PyMongo</w:t>
-      </w:r>
-      <w:proofErr w:type="spellEnd"/>
-    </w:p>
+      <w:r>
+        <w:t>MongoDB</w:t>
+      </w:r>
+    </w:p>
+    <w:p>
+      <w:pPr>
+        <w:pStyle w:val="ListParagraph"/>
+        <w:ind w:left="993" w:firstLine="447"/>
+      </w:pPr>
+      <w:r>
+        <w:t>MongoDB is a NoSQL</w:t>
+      </w:r>
+      <w:r>
+        <w:t xml:space="preserve"> and document oriented</w:t>
+      </w:r>
+      <w:r>
+        <w:t xml:space="preserve"> database</w:t>
+      </w:r>
+      <w:r>
+        <w:t>.</w:t>
+      </w:r>
+      <w:r>
+        <w:t xml:space="preserve"> </w:t>
+      </w:r>
+      <w:r>
+        <w:t>Data is stored in the form of JSON documents in the database. The MongoDB version 3.4.0 has been used in this project. It provides the database for storing documents and a server for accessing the database.</w:t>
+      </w:r>
+      <w:r>
+        <w:t xml:space="preserve"> This database is used in storing the NPI physician data and the ICD codes. These data are first imported to the database and then is made available through the server.</w:t>
+      </w:r>
+    </w:p>
+    <w:p/>
     <w:p>
       <w:pPr>
         <w:pStyle w:val="ListParagraph"/>
@@ -1524,9 +1616,60 @@
         </w:numPr>
       </w:pPr>
       <w:r>
-        <w:t>HTML, CSS</w:t>
-      </w:r>
-    </w:p>
+        <w:t>MongoEngine and PyMongo</w:t>
+      </w:r>
+    </w:p>
+    <w:p>
+      <w:pPr>
+        <w:pStyle w:val="ListParagraph"/>
+        <w:ind w:left="993" w:firstLine="447"/>
+      </w:pPr>
+      <w:r>
+        <w:rPr>
+          <w:bCs/>
+        </w:rPr>
+        <w:t>PyMongo</w:t>
+      </w:r>
+      <w:r>
+        <w:t> is a Python distribution containing tools for working with MongoDB, and is the recommended way to work with MongoDB from Python</w:t>
+      </w:r>
+      <w:r>
+        <w:t xml:space="preserve">. </w:t>
+      </w:r>
+      <w:r>
+        <w:t>MongoEngine is a document object mapper for work</w:t>
+      </w:r>
+      <w:r>
+        <w:t xml:space="preserve">ing with MongoDB. </w:t>
+      </w:r>
+      <w:proofErr w:type="gramStart"/>
+      <w:r>
+        <w:t xml:space="preserve">These </w:t>
+      </w:r>
+      <w:r>
+        <w:t>software</w:t>
+      </w:r>
+      <w:proofErr w:type="gramEnd"/>
+      <w:r>
+        <w:t xml:space="preserve"> </w:t>
+      </w:r>
+      <w:r>
+        <w:t xml:space="preserve">are used in establishing connection to the database and to write queries to the database. The </w:t>
+      </w:r>
+      <w:r>
+        <w:t>model</w:t>
+      </w:r>
+      <w:r>
+        <w:t xml:space="preserve"> of the collection </w:t>
+      </w:r>
+      <w:r>
+        <w:t xml:space="preserve">that is used to store the records in the database </w:t>
+      </w:r>
+      <w:r>
+        <w:t>is also designed using MongoEngine.</w:t>
+      </w:r>
+    </w:p>
+    <w:p/>
     <w:p>
       <w:pPr>
         <w:pStyle w:val="ListParagraph"/>
@@ -1536,111 +1679,305 @@
         </w:numPr>
       </w:pPr>
       <w:r>
+        <w:t>HTML, CSS</w:t>
+      </w:r>
+    </w:p>
+    <w:p>
+      <w:pPr>
+        <w:pStyle w:val="ListParagraph"/>
+        <w:ind w:left="993" w:firstLine="447"/>
+      </w:pPr>
+      <w:r>
+        <w:t xml:space="preserve">The HTML is </w:t>
+      </w:r>
+      <w:r>
+        <w:t xml:space="preserve">the standard markup language for creating web pages. It is </w:t>
+      </w:r>
+      <w:r>
+        <w:t xml:space="preserve">used to design static web pages. </w:t>
+      </w:r>
+      <w:r>
+        <w:rPr>
+          <w:bCs/>
+        </w:rPr>
+        <w:t>CSS</w:t>
+      </w:r>
+      <w:r>
+        <w:t> is a language that describe</w:t>
+      </w:r>
+      <w:r>
+        <w:t>s the style of an HTML document</w:t>
+      </w:r>
+      <w:r>
+        <w:t>. In the front-end development, the client-side code has been written using HTML and CSS as the base.</w:t>
+      </w:r>
+    </w:p>
+    <w:p>
+      <w:r>
+        <w:t xml:space="preserve"> </w:t>
+      </w:r>
+    </w:p>
+    <w:p>
+      <w:pPr>
+        <w:pStyle w:val="ListParagraph"/>
+        <w:numPr>
+          <w:ilvl w:val="0"/>
+          <w:numId w:val="7"/>
+        </w:numPr>
+      </w:pPr>
+      <w:r>
         <w:t>JavaScript</w:t>
       </w:r>
     </w:p>
-    <w:p/>
-    <w:p/>
-    <w:p>
-      <w:r>
-        <w:t>Deployment:</w:t>
-      </w:r>
-    </w:p>
+    <w:p>
+      <w:pPr>
+        <w:pStyle w:val="ListParagraph"/>
+        <w:ind w:left="993" w:firstLine="447"/>
+      </w:pPr>
+      <w:r>
+        <w:t xml:space="preserve">JavaScript </w:t>
+      </w:r>
+      <w:r>
+        <w:t>is a hi</w:t>
+      </w:r>
+      <w:r>
+        <w:t>gh-level, dynamic, weakly typed,</w:t>
+      </w:r>
+      <w:r>
+        <w:t xml:space="preserve"> object-based, multi-paradigm, and interpreted client-side programming language.</w:t>
+      </w:r>
+      <w:r>
+        <w:t xml:space="preserve"> This is used alongside HTML and CSS in creating dynamic and interactive webpages. The jQuery using Ajax has also been implemented in this project. As the Mongo database stores data in JSON format dealing with these objects is easier when using JavaScript.</w:t>
+      </w:r>
+    </w:p>
+    <w:p/>
+    <w:p>
+      <w:r>
+        <w:lastRenderedPageBreak/>
+        <w:t>Bottle MVC framework: (Model-View-Controller):</w:t>
+      </w:r>
+    </w:p>
+    <w:p/>
     <w:p/>
     <w:p>
       <w:r>
         <w:rPr>
           <w:noProof/>
         </w:rPr>
-        <mc:AlternateContent>
-          <mc:Choice Requires="wps">
-            <w:drawing>
-              <wp:anchor distT="0" distB="0" distL="114300" distR="114300" simplePos="0" relativeHeight="251659264" behindDoc="0" locked="0" layoutInCell="1" allowOverlap="1">
-                <wp:simplePos x="0" y="0"/>
-                <wp:positionH relativeFrom="column">
-                  <wp:posOffset>66675</wp:posOffset>
-                </wp:positionH>
-                <wp:positionV relativeFrom="paragraph">
-                  <wp:posOffset>74295</wp:posOffset>
-                </wp:positionV>
-                <wp:extent cx="5953125" cy="3438525"/>
-                <wp:effectExtent l="0" t="0" r="28575" b="28575"/>
-                <wp:wrapNone/>
-                <wp:docPr id="2" name="Rectangle 2"/>
-                <wp:cNvGraphicFramePr/>
-                <a:graphic xmlns:a="http://schemas.openxmlformats.org/drawingml/2006/main">
-                  <a:graphicData uri="http://schemas.microsoft.com/office/word/2010/wordprocessingShape">
-                    <wps:wsp>
-                      <wps:cNvSpPr/>
-                      <wps:spPr>
-                        <a:xfrm>
-                          <a:off x="0" y="0"/>
-                          <a:ext cx="5953125" cy="3438525"/>
-                        </a:xfrm>
-                        <a:prstGeom prst="rect">
-                          <a:avLst/>
-                        </a:prstGeom>
-                      </wps:spPr>
-                      <wps:style>
-                        <a:lnRef idx="2">
-                          <a:schemeClr val="accent6"/>
-                        </a:lnRef>
-                        <a:fillRef idx="1">
-                          <a:schemeClr val="lt1"/>
-                        </a:fillRef>
-                        <a:effectRef idx="0">
-                          <a:schemeClr val="accent6"/>
-                        </a:effectRef>
-                        <a:fontRef idx="minor">
-                          <a:schemeClr val="dk1"/>
-                        </a:fontRef>
-                      </wps:style>
-                      <wps:bodyPr rot="0" spcFirstLastPara="0" vertOverflow="overflow" horzOverflow="overflow" vert="horz" wrap="square" lIns="91440" tIns="45720" rIns="91440" bIns="45720" numCol="1" spcCol="0" rtlCol="0" fromWordArt="0" anchor="ctr" anchorCtr="0" forceAA="0" compatLnSpc="1">
-                        <a:prstTxWarp prst="textNoShape">
-                          <a:avLst/>
-                        </a:prstTxWarp>
-                        <a:noAutofit/>
-                      </wps:bodyPr>
-                    </wps:wsp>
-                  </a:graphicData>
-                </a:graphic>
-              </wp:anchor>
-            </w:drawing>
-          </mc:Choice>
-          <mc:Fallback>
-            <w:pict>
-              <v:rect w14:anchorId="57351B00" id="Rectangle 2" o:spid="_x0000_s1026" style="position:absolute;margin-left:5.25pt;margin-top:5.85pt;width:468.75pt;height:270.75pt;z-index:251659264;visibility:visible;mso-wrap-style:square;mso-wrap-distance-left:9pt;mso-wrap-distance-top:0;mso-wrap-distance-right:9pt;mso-wrap-distance-bottom:0;mso-position-horizontal:absolute;mso-position-horizontal-relative:text;mso-position-vertical:absolute;mso-position-vertical-relative:text;v-text-anchor:middle" o:gfxdata="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" fillcolor="white [3201]" strokecolor="#f79646 [3209]" strokeweight="2pt"/>
-            </w:pict>
-          </mc:Fallback>
-        </mc:AlternateContent>
-      </w:r>
-    </w:p>
-    <w:p/>
-    <w:p/>
-    <w:p/>
-    <w:p/>
-    <w:p/>
-    <w:p/>
-    <w:p/>
-    <w:p/>
-    <w:p/>
-    <w:p/>
-    <w:p/>
-    <w:p/>
-    <w:p/>
-    <w:p/>
-    <w:p/>
-    <w:p/>
-    <w:p/>
-    <w:p/>
-    <w:p/>
-    <w:p/>
-    <w:p/>
-    <w:p>
-      <w:r>
-        <w:t>Bottle MVC framework: (Model-View-Controller):</w:t>
-      </w:r>
-    </w:p>
+        <w:drawing>
+          <wp:anchor distT="0" distB="0" distL="114300" distR="114300" simplePos="0" relativeHeight="251672576" behindDoc="0" locked="0" layoutInCell="1" allowOverlap="1">
+            <wp:simplePos x="0" y="0"/>
+            <wp:positionH relativeFrom="column">
+              <wp:posOffset>-47625</wp:posOffset>
+            </wp:positionH>
+            <wp:positionV relativeFrom="paragraph">
+              <wp:posOffset>-190500</wp:posOffset>
+            </wp:positionV>
+            <wp:extent cx="6210300" cy="3853078"/>
+            <wp:effectExtent l="0" t="0" r="0" b="0"/>
+            <wp:wrapNone/>
+            <wp:docPr id="17" name="Picture 17" descr="Screen Clipping"/>
+            <wp:cNvGraphicFramePr>
+              <a:graphicFrameLocks xmlns:a="http://schemas.openxmlformats.org/drawingml/2006/main" noChangeAspect="1"/>
+            </wp:cNvGraphicFramePr>
+            <a:graphic xmlns:a="http://schemas.openxmlformats.org/drawingml/2006/main">
+              <a:graphicData uri="http://schemas.openxmlformats.org/drawingml/2006/picture">
+                <pic:pic xmlns:pic="http://schemas.openxmlformats.org/drawingml/2006/picture">
+                  <pic:nvPicPr>
+                    <pic:cNvPr id="17" name="35846D0.tmp"/>
+                    <pic:cNvPicPr/>
+                  </pic:nvPicPr>
+                  <pic:blipFill>
+                    <a:blip r:embed="rId14">
+                      <a:extLst>
+                        <a:ext uri="{28A0092B-C50C-407E-A947-70E740481C1C}">
+                          <a14:useLocalDpi xmlns:a14="http://schemas.microsoft.com/office/drawing/2010/main" val="0"/>
+                        </a:ext>
+                      </a:extLst>
+                    </a:blip>
+                    <a:stretch>
+                      <a:fillRect/>
+                    </a:stretch>
+                  </pic:blipFill>
+                  <pic:spPr>
+                    <a:xfrm>
+                      <a:off x="0" y="0"/>
+                      <a:ext cx="6210300" cy="3853078"/>
+                    </a:xfrm>
+                    <a:prstGeom prst="rect">
+                      <a:avLst/>
+                    </a:prstGeom>
+                  </pic:spPr>
+                </pic:pic>
+              </a:graphicData>
+            </a:graphic>
+            <wp14:sizeRelH relativeFrom="page">
+              <wp14:pctWidth>0</wp14:pctWidth>
+            </wp14:sizeRelH>
+            <wp14:sizeRelV relativeFrom="page">
+              <wp14:pctHeight>0</wp14:pctHeight>
+            </wp14:sizeRelV>
+          </wp:anchor>
+        </w:drawing>
+      </w:r>
+    </w:p>
+    <w:p/>
+    <w:p/>
+    <w:p/>
+    <w:p/>
+    <w:p/>
+    <w:p/>
+    <w:p/>
+    <w:p/>
+    <w:p/>
+    <w:p/>
+    <w:p/>
+    <w:p/>
+    <w:p/>
+    <w:p/>
+    <w:p/>
+    <w:p/>
+    <w:p/>
+    <w:p/>
+    <w:p/>
+    <w:p/>
+    <w:p>
+      <w:r>
+        <w:tab/>
+      </w:r>
+      <w:r>
+        <w:t>The </w:t>
+      </w:r>
+      <w:r>
+        <w:rPr>
+          <w:bCs/>
+        </w:rPr>
+        <w:t>Model-View-Controller</w:t>
+      </w:r>
+      <w:r>
+        <w:t> (</w:t>
+      </w:r>
+      <w:r>
+        <w:rPr>
+          <w:bCs/>
+        </w:rPr>
+        <w:t>MVC</w:t>
+      </w:r>
+      <w:r>
+        <w:t>) architectural pattern separates an application into three main components: the model, the view, and the controller. </w:t>
+      </w:r>
+      <w:r>
+        <w:t xml:space="preserve">This pattern has been used for the development of the product. </w:t>
+      </w:r>
+      <w:r>
+        <w:t>The Model component corresponds to all the data-related logic that the user works with.</w:t>
+      </w:r>
+      <w:r>
+        <w:t xml:space="preserve"> In this project, all the collections present in the database have been created as models using MongoEngine and have been titled starting with the word model. These models are used when the data is being imported to the database. </w:t>
+      </w:r>
+      <w:r>
+        <w:t xml:space="preserve">The View component is used for all the </w:t>
+      </w:r>
+      <w:r>
+        <w:t>user interface</w:t>
+      </w:r>
+      <w:r>
+        <w:t xml:space="preserve"> logic of the application.</w:t>
+      </w:r>
+      <w:r>
+        <w:t xml:space="preserve"> It is these views that are visible to the user. The template files of bottle have been created as views and have been titled starting with the word view. These views are written in HTML, CSS and JS. </w:t>
+      </w:r>
+      <w:r>
+        <w:t>Controllers act as an interface between Model and View components to process all the business logic and incoming requests, manipulate data using the Model component and interact with the Views to render the final output. </w:t>
+      </w:r>
+      <w:r>
+        <w:t>The controller files in the project have been written using python’s bottle framework</w:t>
+      </w:r>
+      <w:r>
+        <w:t xml:space="preserve">. These files have been named starting with the word cnt. </w:t>
+      </w:r>
+    </w:p>
+    <w:p/>
+    <w:p>
+      <w:r>
+        <w:t>Advantages of using an MVC framework:</w:t>
+      </w:r>
+    </w:p>
+    <w:p>
+      <w:pPr>
+        <w:pStyle w:val="ListParagraph"/>
+        <w:numPr>
+          <w:ilvl w:val="0"/>
+          <w:numId w:val="17"/>
+        </w:numPr>
+      </w:pPr>
+      <w:r>
+        <w:t>Faster development process</w:t>
+      </w:r>
+    </w:p>
+    <w:p>
+      <w:pPr>
+        <w:pStyle w:val="ListParagraph"/>
+        <w:numPr>
+          <w:ilvl w:val="0"/>
+          <w:numId w:val="17"/>
+        </w:numPr>
+      </w:pPr>
+      <w:r>
+        <w:t>Ab</w:t>
+      </w:r>
+      <w:r>
+        <w:t>ility to provide multiple views</w:t>
+      </w:r>
+    </w:p>
+    <w:p>
+      <w:pPr>
+        <w:pStyle w:val="ListParagraph"/>
+        <w:numPr>
+          <w:ilvl w:val="0"/>
+          <w:numId w:val="17"/>
+        </w:numPr>
+      </w:pPr>
+      <w:r>
+        <w:t>Modification does not affect the entire model</w:t>
+      </w:r>
+    </w:p>
+    <w:p>
+      <w:pPr>
+        <w:pStyle w:val="ListParagraph"/>
+        <w:numPr>
+          <w:ilvl w:val="0"/>
+          <w:numId w:val="17"/>
+        </w:numPr>
+      </w:pPr>
+      <w:r>
+        <w:t>Sup</w:t>
+      </w:r>
+      <w:r>
+        <w:t>port for asynchronous technique</w:t>
+      </w:r>
+      <w:bookmarkStart w:id="1" w:name="_GoBack"/>
+      <w:bookmarkEnd w:id="1"/>
+    </w:p>
+    <w:p/>
+    <w:p/>
+    <w:p/>
+    <w:p/>
+    <w:p/>
+    <w:p/>
+    <w:p/>
+    <w:p/>
+    <w:p/>
+    <w:p/>
+    <w:p/>
+    <w:p/>
+    <w:p/>
+    <w:p/>
+    <w:p/>
+    <w:p/>
+    <w:p/>
+    <w:p/>
+    <w:p/>
     <w:p/>
     <w:p/>
     <w:p/>
@@ -1740,12 +2077,10 @@
     <w:p>
       <w:pPr>
         <w:pStyle w:val="Heading1"/>
-        <w:pPrChange w:id="1" w:author="Srivatsava Gummalla" w:date="2017-07-18T09:34:00Z">
+        <w:pPrChange w:id="2" w:author="Srivatsava Gummalla" w:date="2017-07-18T09:34:00Z">
           <w:pPr/>
         </w:pPrChange>
       </w:pPr>
-      <w:bookmarkStart w:id="2" w:name="_GoBack"/>
-      <w:bookmarkEnd w:id="2"/>
       <w:r>
         <w:lastRenderedPageBreak/>
         <w:t>RESULTS AND TESTING</w:t>
@@ -1808,7 +2143,7 @@
                       <pic:cNvPicPr/>
                     </pic:nvPicPr>
                     <pic:blipFill>
-                      <a:blip r:embed="rId14">
+                      <a:blip r:embed="rId15">
                         <a:extLst>
                           <a:ext uri="{28A0092B-C50C-407E-A947-70E740481C1C}">
                             <a14:useLocalDpi xmlns:a14="http://schemas.microsoft.com/office/drawing/2010/main" val="0"/>
@@ -2061,7 +2396,7 @@
                       <pic:cNvPicPr/>
                     </pic:nvPicPr>
                     <pic:blipFill>
-                      <a:blip r:embed="rId15">
+                      <a:blip r:embed="rId16">
                         <a:extLst>
                           <a:ext uri="{28A0092B-C50C-407E-A947-70E740481C1C}">
                             <a14:useLocalDpi xmlns:a14="http://schemas.microsoft.com/office/drawing/2010/main" val="0"/>
@@ -2265,7 +2600,7 @@
                       <pic:cNvPicPr/>
                     </pic:nvPicPr>
                     <pic:blipFill>
-                      <a:blip r:embed="rId16">
+                      <a:blip r:embed="rId17">
                         <a:extLst>
                           <a:ext uri="{28A0092B-C50C-407E-A947-70E740481C1C}">
                             <a14:useLocalDpi xmlns:a14="http://schemas.microsoft.com/office/drawing/2010/main" val="0"/>
@@ -2433,7 +2768,13 @@
         </w:rPr>
       </w:pPr>
       <w:r>
-        <w:t>4.Physicians with some given first name or last name</w:t>
+        <w:t>4.Phys</w:t>
+      </w:r>
+      <w:r>
+        <w:t>ician search</w:t>
+      </w:r>
+      <w:r>
+        <w:t xml:space="preserve"> given first name or last name</w:t>
       </w:r>
     </w:p>
     <w:p>
@@ -2442,6 +2783,66 @@
           <w:ins w:id="73" w:author="Srivatsava Gummalla" w:date="2017-07-18T09:34:00Z"/>
         </w:rPr>
       </w:pPr>
+      <w:r>
+        <w:rPr>
+          <w:noProof/>
+        </w:rPr>
+        <w:drawing>
+          <wp:anchor distT="0" distB="0" distL="114300" distR="114300" simplePos="0" relativeHeight="251666432" behindDoc="0" locked="0" layoutInCell="1" allowOverlap="1">
+            <wp:simplePos x="0" y="0"/>
+            <wp:positionH relativeFrom="column">
+              <wp:posOffset>-47625</wp:posOffset>
+            </wp:positionH>
+            <wp:positionV relativeFrom="paragraph">
+              <wp:posOffset>107315</wp:posOffset>
+            </wp:positionV>
+            <wp:extent cx="6619558" cy="4352925"/>
+            <wp:effectExtent l="0" t="0" r="0" b="0"/>
+            <wp:wrapNone/>
+            <wp:docPr id="9" name="Picture 9" descr="Screen Clipping"/>
+            <wp:cNvGraphicFramePr>
+              <a:graphicFrameLocks xmlns:a="http://schemas.openxmlformats.org/drawingml/2006/main" noChangeAspect="1"/>
+            </wp:cNvGraphicFramePr>
+            <a:graphic xmlns:a="http://schemas.openxmlformats.org/drawingml/2006/main">
+              <a:graphicData uri="http://schemas.openxmlformats.org/drawingml/2006/picture">
+                <pic:pic xmlns:pic="http://schemas.openxmlformats.org/drawingml/2006/picture">
+                  <pic:nvPicPr>
+                    <pic:cNvPr id="9" name="3582FEF.tmp"/>
+                    <pic:cNvPicPr/>
+                  </pic:nvPicPr>
+                  <pic:blipFill>
+                    <a:blip r:embed="rId18">
+                      <a:extLst>
+                        <a:ext uri="{28A0092B-C50C-407E-A947-70E740481C1C}">
+                          <a14:useLocalDpi xmlns:a14="http://schemas.microsoft.com/office/drawing/2010/main" val="0"/>
+                        </a:ext>
+                      </a:extLst>
+                    </a:blip>
+                    <a:stretch>
+                      <a:fillRect/>
+                    </a:stretch>
+                  </pic:blipFill>
+                  <pic:spPr>
+                    <a:xfrm>
+                      <a:off x="0" y="0"/>
+                      <a:ext cx="6619558" cy="4352925"/>
+                    </a:xfrm>
+                    <a:prstGeom prst="rect">
+                      <a:avLst/>
+                    </a:prstGeom>
+                  </pic:spPr>
+                </pic:pic>
+              </a:graphicData>
+            </a:graphic>
+            <wp14:sizeRelH relativeFrom="page">
+              <wp14:pctWidth>0</wp14:pctWidth>
+            </wp14:sizeRelH>
+            <wp14:sizeRelV relativeFrom="page">
+              <wp14:pctHeight>0</wp14:pctHeight>
+            </wp14:sizeRelV>
+          </wp:anchor>
+        </w:drawing>
+      </w:r>
     </w:p>
     <w:p>
       <w:pPr>
@@ -2604,27 +3005,401 @@
         </w:rPr>
       </w:pPr>
     </w:p>
-    <w:p>
-      <w:pPr>
-        <w:rPr>
-          <w:ins w:id="97" w:author="Srivatsava Gummalla" w:date="2017-07-18T09:34:00Z"/>
-        </w:rPr>
-      </w:pPr>
-    </w:p>
-    <w:p>
-      <w:pPr>
-        <w:rPr>
-          <w:ins w:id="98" w:author="Srivatsava Gummalla" w:date="2017-07-18T09:34:00Z"/>
-        </w:rPr>
-      </w:pPr>
-    </w:p>
-    <w:p>
-      <w:pPr>
-        <w:rPr>
-          <w:del w:id="99" w:author="Srivatsava Gummalla" w:date="2017-07-18T09:34:00Z"/>
-        </w:rPr>
-      </w:pPr>
-      <w:del w:id="100" w:author="Srivatsava Gummalla" w:date="2017-07-18T09:34:00Z">
+    <w:p/>
+    <w:p>
+      <w:r>
+        <w:t>5.ICD code lookup:</w:t>
+      </w:r>
+    </w:p>
+    <w:p>
+      <w:r>
+        <w:rPr>
+          <w:noProof/>
+        </w:rPr>
+        <w:drawing>
+          <wp:anchor distT="0" distB="0" distL="114300" distR="114300" simplePos="0" relativeHeight="251667456" behindDoc="0" locked="0" layoutInCell="1" allowOverlap="1">
+            <wp:simplePos x="0" y="0"/>
+            <wp:positionH relativeFrom="column">
+              <wp:posOffset>-66675</wp:posOffset>
+            </wp:positionH>
+            <wp:positionV relativeFrom="paragraph">
+              <wp:posOffset>116205</wp:posOffset>
+            </wp:positionV>
+            <wp:extent cx="6496685" cy="2266950"/>
+            <wp:effectExtent l="0" t="0" r="0" b="0"/>
+            <wp:wrapNone/>
+            <wp:docPr id="10" name="Picture 10" descr="Screen Clipping"/>
+            <wp:cNvGraphicFramePr>
+              <a:graphicFrameLocks xmlns:a="http://schemas.openxmlformats.org/drawingml/2006/main" noChangeAspect="1"/>
+            </wp:cNvGraphicFramePr>
+            <a:graphic xmlns:a="http://schemas.openxmlformats.org/drawingml/2006/main">
+              <a:graphicData uri="http://schemas.openxmlformats.org/drawingml/2006/picture">
+                <pic:pic xmlns:pic="http://schemas.openxmlformats.org/drawingml/2006/picture">
+                  <pic:nvPicPr>
+                    <pic:cNvPr id="10" name="35874F4.tmp"/>
+                    <pic:cNvPicPr/>
+                  </pic:nvPicPr>
+                  <pic:blipFill>
+                    <a:blip r:embed="rId19">
+                      <a:extLst>
+                        <a:ext uri="{28A0092B-C50C-407E-A947-70E740481C1C}">
+                          <a14:useLocalDpi xmlns:a14="http://schemas.microsoft.com/office/drawing/2010/main" val="0"/>
+                        </a:ext>
+                      </a:extLst>
+                    </a:blip>
+                    <a:stretch>
+                      <a:fillRect/>
+                    </a:stretch>
+                  </pic:blipFill>
+                  <pic:spPr>
+                    <a:xfrm>
+                      <a:off x="0" y="0"/>
+                      <a:ext cx="6496851" cy="2267008"/>
+                    </a:xfrm>
+                    <a:prstGeom prst="rect">
+                      <a:avLst/>
+                    </a:prstGeom>
+                  </pic:spPr>
+                </pic:pic>
+              </a:graphicData>
+            </a:graphic>
+            <wp14:sizeRelH relativeFrom="page">
+              <wp14:pctWidth>0</wp14:pctWidth>
+            </wp14:sizeRelH>
+            <wp14:sizeRelV relativeFrom="page">
+              <wp14:pctHeight>0</wp14:pctHeight>
+            </wp14:sizeRelV>
+          </wp:anchor>
+        </w:drawing>
+      </w:r>
+    </w:p>
+    <w:p/>
+    <w:p/>
+    <w:p/>
+    <w:p/>
+    <w:p/>
+    <w:p/>
+    <w:p/>
+    <w:p/>
+    <w:p/>
+    <w:p/>
+    <w:p/>
+    <w:p/>
+    <w:p/>
+    <w:p>
+      <w:r>
+        <w:rPr>
+          <w:noProof/>
+        </w:rPr>
+        <w:drawing>
+          <wp:anchor distT="0" distB="0" distL="114300" distR="114300" simplePos="0" relativeHeight="251669504" behindDoc="0" locked="0" layoutInCell="1" allowOverlap="1">
+            <wp:simplePos x="0" y="0"/>
+            <wp:positionH relativeFrom="column">
+              <wp:posOffset>-619760</wp:posOffset>
+            </wp:positionH>
+            <wp:positionV relativeFrom="paragraph">
+              <wp:posOffset>186170</wp:posOffset>
+            </wp:positionV>
+            <wp:extent cx="3343473" cy="1933575"/>
+            <wp:effectExtent l="0" t="0" r="9525" b="0"/>
+            <wp:wrapNone/>
+            <wp:docPr id="14" name="Picture 14" descr="Screen Clipping"/>
+            <wp:cNvGraphicFramePr>
+              <a:graphicFrameLocks xmlns:a="http://schemas.openxmlformats.org/drawingml/2006/main" noChangeAspect="1"/>
+            </wp:cNvGraphicFramePr>
+            <a:graphic xmlns:a="http://schemas.openxmlformats.org/drawingml/2006/main">
+              <a:graphicData uri="http://schemas.openxmlformats.org/drawingml/2006/picture">
+                <pic:pic xmlns:pic="http://schemas.openxmlformats.org/drawingml/2006/picture">
+                  <pic:nvPicPr>
+                    <pic:cNvPr id="14" name="3584975.tmp"/>
+                    <pic:cNvPicPr/>
+                  </pic:nvPicPr>
+                  <pic:blipFill>
+                    <a:blip r:embed="rId20">
+                      <a:extLst>
+                        <a:ext uri="{28A0092B-C50C-407E-A947-70E740481C1C}">
+                          <a14:useLocalDpi xmlns:a14="http://schemas.microsoft.com/office/drawing/2010/main" val="0"/>
+                        </a:ext>
+                      </a:extLst>
+                    </a:blip>
+                    <a:stretch>
+                      <a:fillRect/>
+                    </a:stretch>
+                  </pic:blipFill>
+                  <pic:spPr>
+                    <a:xfrm>
+                      <a:off x="0" y="0"/>
+                      <a:ext cx="3343473" cy="1933575"/>
+                    </a:xfrm>
+                    <a:prstGeom prst="rect">
+                      <a:avLst/>
+                    </a:prstGeom>
+                  </pic:spPr>
+                </pic:pic>
+              </a:graphicData>
+            </a:graphic>
+            <wp14:sizeRelH relativeFrom="page">
+              <wp14:pctWidth>0</wp14:pctWidth>
+            </wp14:sizeRelH>
+            <wp14:sizeRelV relativeFrom="page">
+              <wp14:pctHeight>0</wp14:pctHeight>
+            </wp14:sizeRelV>
+          </wp:anchor>
+        </w:drawing>
+      </w:r>
+    </w:p>
+    <w:p>
+      <w:r>
+        <w:rPr>
+          <w:noProof/>
+        </w:rPr>
+        <w:drawing>
+          <wp:anchor distT="0" distB="0" distL="114300" distR="114300" simplePos="0" relativeHeight="251668480" behindDoc="0" locked="0" layoutInCell="1" allowOverlap="1">
+            <wp:simplePos x="0" y="0"/>
+            <wp:positionH relativeFrom="column">
+              <wp:posOffset>2781300</wp:posOffset>
+            </wp:positionH>
+            <wp:positionV relativeFrom="paragraph">
+              <wp:posOffset>11430</wp:posOffset>
+            </wp:positionV>
+            <wp:extent cx="3914775" cy="1933575"/>
+            <wp:effectExtent l="0" t="0" r="9525" b="9525"/>
+            <wp:wrapNone/>
+            <wp:docPr id="13" name="Picture 13" descr="Screen Clipping"/>
+            <wp:cNvGraphicFramePr>
+              <a:graphicFrameLocks xmlns:a="http://schemas.openxmlformats.org/drawingml/2006/main" noChangeAspect="1"/>
+            </wp:cNvGraphicFramePr>
+            <a:graphic xmlns:a="http://schemas.openxmlformats.org/drawingml/2006/main">
+              <a:graphicData uri="http://schemas.openxmlformats.org/drawingml/2006/picture">
+                <pic:pic xmlns:pic="http://schemas.openxmlformats.org/drawingml/2006/picture">
+                  <pic:nvPicPr>
+                    <pic:cNvPr id="13" name="358A63F.tmp"/>
+                    <pic:cNvPicPr/>
+                  </pic:nvPicPr>
+                  <pic:blipFill>
+                    <a:blip r:embed="rId21">
+                      <a:extLst>
+                        <a:ext uri="{28A0092B-C50C-407E-A947-70E740481C1C}">
+                          <a14:useLocalDpi xmlns:a14="http://schemas.microsoft.com/office/drawing/2010/main" val="0"/>
+                        </a:ext>
+                      </a:extLst>
+                    </a:blip>
+                    <a:stretch>
+                      <a:fillRect/>
+                    </a:stretch>
+                  </pic:blipFill>
+                  <pic:spPr>
+                    <a:xfrm>
+                      <a:off x="0" y="0"/>
+                      <a:ext cx="3914775" cy="1933575"/>
+                    </a:xfrm>
+                    <a:prstGeom prst="rect">
+                      <a:avLst/>
+                    </a:prstGeom>
+                  </pic:spPr>
+                </pic:pic>
+              </a:graphicData>
+            </a:graphic>
+            <wp14:sizeRelH relativeFrom="page">
+              <wp14:pctWidth>0</wp14:pctWidth>
+            </wp14:sizeRelH>
+            <wp14:sizeRelV relativeFrom="page">
+              <wp14:pctHeight>0</wp14:pctHeight>
+            </wp14:sizeRelV>
+          </wp:anchor>
+        </w:drawing>
+      </w:r>
+    </w:p>
+    <w:p/>
+    <w:p/>
+    <w:p/>
+    <w:p/>
+    <w:p/>
+    <w:p/>
+    <w:p/>
+    <w:p/>
+    <w:p/>
+    <w:p/>
+    <w:p/>
+    <w:p/>
+    <w:p/>
+    <w:p/>
+    <w:p>
+      <w:r>
+        <w:t>6.ICD9 to ICD10 mapping:</w:t>
+      </w:r>
+    </w:p>
+    <w:p>
+      <w:r>
+        <w:rPr>
+          <w:noProof/>
+        </w:rPr>
+        <w:drawing>
+          <wp:anchor distT="0" distB="0" distL="114300" distR="114300" simplePos="0" relativeHeight="251671552" behindDoc="0" locked="0" layoutInCell="1" allowOverlap="1">
+            <wp:simplePos x="0" y="0"/>
+            <wp:positionH relativeFrom="column">
+              <wp:posOffset>3009900</wp:posOffset>
+            </wp:positionH>
+            <wp:positionV relativeFrom="paragraph">
+              <wp:posOffset>129540</wp:posOffset>
+            </wp:positionV>
+            <wp:extent cx="3686175" cy="1704975"/>
+            <wp:effectExtent l="0" t="0" r="9525" b="9525"/>
+            <wp:wrapNone/>
+            <wp:docPr id="16" name="Picture 16" descr="Screen Clipping"/>
+            <wp:cNvGraphicFramePr>
+              <a:graphicFrameLocks xmlns:a="http://schemas.openxmlformats.org/drawingml/2006/main" noChangeAspect="1"/>
+            </wp:cNvGraphicFramePr>
+            <a:graphic xmlns:a="http://schemas.openxmlformats.org/drawingml/2006/main">
+              <a:graphicData uri="http://schemas.openxmlformats.org/drawingml/2006/picture">
+                <pic:pic xmlns:pic="http://schemas.openxmlformats.org/drawingml/2006/picture">
+                  <pic:nvPicPr>
+                    <pic:cNvPr id="16" name="358D666.tmp"/>
+                    <pic:cNvPicPr/>
+                  </pic:nvPicPr>
+                  <pic:blipFill>
+                    <a:blip r:embed="rId22">
+                      <a:extLst>
+                        <a:ext uri="{28A0092B-C50C-407E-A947-70E740481C1C}">
+                          <a14:useLocalDpi xmlns:a14="http://schemas.microsoft.com/office/drawing/2010/main" val="0"/>
+                        </a:ext>
+                      </a:extLst>
+                    </a:blip>
+                    <a:stretch>
+                      <a:fillRect/>
+                    </a:stretch>
+                  </pic:blipFill>
+                  <pic:spPr>
+                    <a:xfrm>
+                      <a:off x="0" y="0"/>
+                      <a:ext cx="3686175" cy="1704975"/>
+                    </a:xfrm>
+                    <a:prstGeom prst="rect">
+                      <a:avLst/>
+                    </a:prstGeom>
+                  </pic:spPr>
+                </pic:pic>
+              </a:graphicData>
+            </a:graphic>
+            <wp14:sizeRelH relativeFrom="page">
+              <wp14:pctWidth>0</wp14:pctWidth>
+            </wp14:sizeRelH>
+            <wp14:sizeRelV relativeFrom="page">
+              <wp14:pctHeight>0</wp14:pctHeight>
+            </wp14:sizeRelV>
+          </wp:anchor>
+        </w:drawing>
+      </w:r>
+      <w:r>
+        <w:rPr>
+          <w:noProof/>
+        </w:rPr>
+        <w:drawing>
+          <wp:anchor distT="0" distB="0" distL="114300" distR="114300" simplePos="0" relativeHeight="251670528" behindDoc="0" locked="0" layoutInCell="1" allowOverlap="1">
+            <wp:simplePos x="0" y="0"/>
+            <wp:positionH relativeFrom="column">
+              <wp:posOffset>-666750</wp:posOffset>
+            </wp:positionH>
+            <wp:positionV relativeFrom="paragraph">
+              <wp:posOffset>124461</wp:posOffset>
+            </wp:positionV>
+            <wp:extent cx="3551485" cy="1714500"/>
+            <wp:effectExtent l="0" t="0" r="0" b="0"/>
+            <wp:wrapNone/>
+            <wp:docPr id="15" name="Picture 15" descr="Screen Clipping"/>
+            <wp:cNvGraphicFramePr>
+              <a:graphicFrameLocks xmlns:a="http://schemas.openxmlformats.org/drawingml/2006/main" noChangeAspect="1"/>
+            </wp:cNvGraphicFramePr>
+            <a:graphic xmlns:a="http://schemas.openxmlformats.org/drawingml/2006/main">
+              <a:graphicData uri="http://schemas.openxmlformats.org/drawingml/2006/picture">
+                <pic:pic xmlns:pic="http://schemas.openxmlformats.org/drawingml/2006/picture">
+                  <pic:nvPicPr>
+                    <pic:cNvPr id="15" name="358158B.tmp"/>
+                    <pic:cNvPicPr/>
+                  </pic:nvPicPr>
+                  <pic:blipFill>
+                    <a:blip r:embed="rId23">
+                      <a:extLst>
+                        <a:ext uri="{28A0092B-C50C-407E-A947-70E740481C1C}">
+                          <a14:useLocalDpi xmlns:a14="http://schemas.microsoft.com/office/drawing/2010/main" val="0"/>
+                        </a:ext>
+                      </a:extLst>
+                    </a:blip>
+                    <a:stretch>
+                      <a:fillRect/>
+                    </a:stretch>
+                  </pic:blipFill>
+                  <pic:spPr>
+                    <a:xfrm>
+                      <a:off x="0" y="0"/>
+                      <a:ext cx="3556364" cy="1716855"/>
+                    </a:xfrm>
+                    <a:prstGeom prst="rect">
+                      <a:avLst/>
+                    </a:prstGeom>
+                  </pic:spPr>
+                </pic:pic>
+              </a:graphicData>
+            </a:graphic>
+            <wp14:sizeRelH relativeFrom="page">
+              <wp14:pctWidth>0</wp14:pctWidth>
+            </wp14:sizeRelH>
+            <wp14:sizeRelV relativeFrom="page">
+              <wp14:pctHeight>0</wp14:pctHeight>
+            </wp14:sizeRelV>
+          </wp:anchor>
+        </w:drawing>
+      </w:r>
+    </w:p>
+    <w:p>
+      <w:r>
+        <w:tab/>
+      </w:r>
+      <w:r>
+        <w:tab/>
+      </w:r>
+      <w:r>
+        <w:tab/>
+      </w:r>
+      <w:r>
+        <w:tab/>
+      </w:r>
+      <w:r>
+        <w:tab/>
+      </w:r>
+      <w:r>
+        <w:tab/>
+      </w:r>
+      <w:r>
+        <w:tab/>
+      </w:r>
+      <w:r>
+        <w:tab/>
+      </w:r>
+    </w:p>
+    <w:p/>
+    <w:p/>
+    <w:p/>
+    <w:p/>
+    <w:p/>
+    <w:p/>
+    <w:p/>
+    <w:p/>
+    <w:p/>
+    <w:p/>
+    <w:p/>
+    <w:p/>
+    <w:p/>
+    <w:p/>
+    <w:p/>
+    <w:p/>
+    <w:p>
+      <w:pPr>
+        <w:rPr>
+          <w:del w:id="97" w:author="Srivatsava Gummalla" w:date="2017-07-18T09:34:00Z"/>
+        </w:rPr>
+      </w:pPr>
+      <w:del w:id="98" w:author="Srivatsava Gummalla" w:date="2017-07-18T09:34:00Z">
         <w:r>
           <w:br w:type="page"/>
         </w:r>
@@ -3113,7 +3888,7 @@
   <w:abstractNum w:abstractNumId="0" w15:restartNumberingAfterBreak="0">
     <w:nsid w:val="03EC1BDF"/>
     <w:multiLevelType w:val="hybridMultilevel"/>
-    <w:tmpl w:val="D2465250"/>
+    <w:tmpl w:val="8716DAE4"/>
     <w:lvl w:ilvl="0" w:tplc="4009000F">
       <w:start w:val="1"/>
       <w:numFmt w:val="decimal"/>
@@ -3572,6 +4347,92 @@
     </w:lvl>
   </w:abstractNum>
   <w:abstractNum w:abstractNumId="5" w15:restartNumberingAfterBreak="0">
+    <w:nsid w:val="3F6679B8"/>
+    <w:multiLevelType w:val="hybridMultilevel"/>
+    <w:tmpl w:val="8716DAE4"/>
+    <w:lvl w:ilvl="0" w:tplc="4009000F">
+      <w:start w:val="1"/>
+      <w:numFmt w:val="decimal"/>
+      <w:lvlText w:val="%1."/>
+      <w:lvlJc w:val="left"/>
+      <w:pPr>
+        <w:ind w:left="720" w:hanging="360"/>
+      </w:pPr>
+    </w:lvl>
+    <w:lvl w:ilvl="1" w:tplc="40090019" w:tentative="1">
+      <w:start w:val="1"/>
+      <w:numFmt w:val="lowerLetter"/>
+      <w:lvlText w:val="%2."/>
+      <w:lvlJc w:val="left"/>
+      <w:pPr>
+        <w:ind w:left="1440" w:hanging="360"/>
+      </w:pPr>
+    </w:lvl>
+    <w:lvl w:ilvl="2" w:tplc="4009001B" w:tentative="1">
+      <w:start w:val="1"/>
+      <w:numFmt w:val="lowerRoman"/>
+      <w:lvlText w:val="%3."/>
+      <w:lvlJc w:val="right"/>
+      <w:pPr>
+        <w:ind w:left="2160" w:hanging="180"/>
+      </w:pPr>
+    </w:lvl>
+    <w:lvl w:ilvl="3" w:tplc="4009000F" w:tentative="1">
+      <w:start w:val="1"/>
+      <w:numFmt w:val="decimal"/>
+      <w:lvlText w:val="%4."/>
+      <w:lvlJc w:val="left"/>
+      <w:pPr>
+        <w:ind w:left="2880" w:hanging="360"/>
+      </w:pPr>
+    </w:lvl>
+    <w:lvl w:ilvl="4" w:tplc="40090019" w:tentative="1">
+      <w:start w:val="1"/>
+      <w:numFmt w:val="lowerLetter"/>
+      <w:lvlText w:val="%5."/>
+      <w:lvlJc w:val="left"/>
+      <w:pPr>
+        <w:ind w:left="3600" w:hanging="360"/>
+      </w:pPr>
+    </w:lvl>
+    <w:lvl w:ilvl="5" w:tplc="4009001B" w:tentative="1">
+      <w:start w:val="1"/>
+      <w:numFmt w:val="lowerRoman"/>
+      <w:lvlText w:val="%6."/>
+      <w:lvlJc w:val="right"/>
+      <w:pPr>
+        <w:ind w:left="4320" w:hanging="180"/>
+      </w:pPr>
+    </w:lvl>
+    <w:lvl w:ilvl="6" w:tplc="4009000F" w:tentative="1">
+      <w:start w:val="1"/>
+      <w:numFmt w:val="decimal"/>
+      <w:lvlText w:val="%7."/>
+      <w:lvlJc w:val="left"/>
+      <w:pPr>
+        <w:ind w:left="5040" w:hanging="360"/>
+      </w:pPr>
+    </w:lvl>
+    <w:lvl w:ilvl="7" w:tplc="40090019" w:tentative="1">
+      <w:start w:val="1"/>
+      <w:numFmt w:val="lowerLetter"/>
+      <w:lvlText w:val="%8."/>
+      <w:lvlJc w:val="left"/>
+      <w:pPr>
+        <w:ind w:left="5760" w:hanging="360"/>
+      </w:pPr>
+    </w:lvl>
+    <w:lvl w:ilvl="8" w:tplc="4009001B" w:tentative="1">
+      <w:start w:val="1"/>
+      <w:numFmt w:val="lowerRoman"/>
+      <w:lvlText w:val="%9."/>
+      <w:lvlJc w:val="right"/>
+      <w:pPr>
+        <w:ind w:left="6480" w:hanging="180"/>
+      </w:pPr>
+    </w:lvl>
+  </w:abstractNum>
+  <w:abstractNum w:abstractNumId="6" w15:restartNumberingAfterBreak="0">
     <w:nsid w:val="50286270"/>
     <w:multiLevelType w:val="hybridMultilevel"/>
     <w:tmpl w:val="CEDEC2D4"/>
@@ -3660,7 +4521,7 @@
       </w:pPr>
     </w:lvl>
   </w:abstractNum>
-  <w:abstractNum w:abstractNumId="6" w15:restartNumberingAfterBreak="0">
+  <w:abstractNum w:abstractNumId="7" w15:restartNumberingAfterBreak="0">
     <w:nsid w:val="52CA544A"/>
     <w:multiLevelType w:val="singleLevel"/>
     <w:tmpl w:val="987C499A"/>
@@ -3687,7 +4548,7 @@
       </w:rPr>
     </w:lvl>
   </w:abstractNum>
-  <w:abstractNum w:abstractNumId="7" w15:restartNumberingAfterBreak="0">
+  <w:abstractNum w:abstractNumId="8" w15:restartNumberingAfterBreak="0">
     <w:nsid w:val="66977063"/>
     <w:multiLevelType w:val="hybridMultilevel"/>
     <w:tmpl w:val="B08C7EB2"/>
@@ -3800,7 +4661,7 @@
       </w:rPr>
     </w:lvl>
   </w:abstractNum>
-  <w:abstractNum w:abstractNumId="8" w15:restartNumberingAfterBreak="0">
+  <w:abstractNum w:abstractNumId="9" w15:restartNumberingAfterBreak="0">
     <w:nsid w:val="6955351D"/>
     <w:multiLevelType w:val="hybridMultilevel"/>
     <w:tmpl w:val="ABB48810"/>
@@ -3886,7 +4747,7 @@
       </w:pPr>
     </w:lvl>
   </w:abstractNum>
-  <w:abstractNum w:abstractNumId="9" w15:restartNumberingAfterBreak="0">
+  <w:abstractNum w:abstractNumId="10" w15:restartNumberingAfterBreak="0">
     <w:nsid w:val="6A6D3124"/>
     <w:multiLevelType w:val="hybridMultilevel"/>
     <w:tmpl w:val="EAC0684A"/>
@@ -3972,7 +4833,93 @@
       </w:pPr>
     </w:lvl>
   </w:abstractNum>
-  <w:abstractNum w:abstractNumId="10" w15:restartNumberingAfterBreak="0">
+  <w:abstractNum w:abstractNumId="11" w15:restartNumberingAfterBreak="0">
+    <w:nsid w:val="6B1963BE"/>
+    <w:multiLevelType w:val="hybridMultilevel"/>
+    <w:tmpl w:val="423A2412"/>
+    <w:lvl w:ilvl="0" w:tplc="4009000F">
+      <w:start w:val="1"/>
+      <w:numFmt w:val="decimal"/>
+      <w:lvlText w:val="%1."/>
+      <w:lvlJc w:val="left"/>
+      <w:pPr>
+        <w:ind w:left="720" w:hanging="360"/>
+      </w:pPr>
+    </w:lvl>
+    <w:lvl w:ilvl="1" w:tplc="40090019" w:tentative="1">
+      <w:start w:val="1"/>
+      <w:numFmt w:val="lowerLetter"/>
+      <w:lvlText w:val="%2."/>
+      <w:lvlJc w:val="left"/>
+      <w:pPr>
+        <w:ind w:left="1440" w:hanging="360"/>
+      </w:pPr>
+    </w:lvl>
+    <w:lvl w:ilvl="2" w:tplc="4009001B" w:tentative="1">
+      <w:start w:val="1"/>
+      <w:numFmt w:val="lowerRoman"/>
+      <w:lvlText w:val="%3."/>
+      <w:lvlJc w:val="right"/>
+      <w:pPr>
+        <w:ind w:left="2160" w:hanging="180"/>
+      </w:pPr>
+    </w:lvl>
+    <w:lvl w:ilvl="3" w:tplc="4009000F" w:tentative="1">
+      <w:start w:val="1"/>
+      <w:numFmt w:val="decimal"/>
+      <w:lvlText w:val="%4."/>
+      <w:lvlJc w:val="left"/>
+      <w:pPr>
+        <w:ind w:left="2880" w:hanging="360"/>
+      </w:pPr>
+    </w:lvl>
+    <w:lvl w:ilvl="4" w:tplc="40090019" w:tentative="1">
+      <w:start w:val="1"/>
+      <w:numFmt w:val="lowerLetter"/>
+      <w:lvlText w:val="%5."/>
+      <w:lvlJc w:val="left"/>
+      <w:pPr>
+        <w:ind w:left="3600" w:hanging="360"/>
+      </w:pPr>
+    </w:lvl>
+    <w:lvl w:ilvl="5" w:tplc="4009001B" w:tentative="1">
+      <w:start w:val="1"/>
+      <w:numFmt w:val="lowerRoman"/>
+      <w:lvlText w:val="%6."/>
+      <w:lvlJc w:val="right"/>
+      <w:pPr>
+        <w:ind w:left="4320" w:hanging="180"/>
+      </w:pPr>
+    </w:lvl>
+    <w:lvl w:ilvl="6" w:tplc="4009000F" w:tentative="1">
+      <w:start w:val="1"/>
+      <w:numFmt w:val="decimal"/>
+      <w:lvlText w:val="%7."/>
+      <w:lvlJc w:val="left"/>
+      <w:pPr>
+        <w:ind w:left="5040" w:hanging="360"/>
+      </w:pPr>
+    </w:lvl>
+    <w:lvl w:ilvl="7" w:tplc="40090019" w:tentative="1">
+      <w:start w:val="1"/>
+      <w:numFmt w:val="lowerLetter"/>
+      <w:lvlText w:val="%8."/>
+      <w:lvlJc w:val="left"/>
+      <w:pPr>
+        <w:ind w:left="5760" w:hanging="360"/>
+      </w:pPr>
+    </w:lvl>
+    <w:lvl w:ilvl="8" w:tplc="4009001B" w:tentative="1">
+      <w:start w:val="1"/>
+      <w:numFmt w:val="lowerRoman"/>
+      <w:lvlText w:val="%9."/>
+      <w:lvlJc w:val="right"/>
+      <w:pPr>
+        <w:ind w:left="6480" w:hanging="180"/>
+      </w:pPr>
+    </w:lvl>
+  </w:abstractNum>
+  <w:abstractNum w:abstractNumId="12" w15:restartNumberingAfterBreak="0">
     <w:nsid w:val="7B5B372A"/>
     <w:multiLevelType w:val="hybridMultilevel"/>
     <w:tmpl w:val="856051A0"/>
@@ -4061,7 +5008,7 @@
       </w:pPr>
     </w:lvl>
   </w:abstractNum>
-  <w:abstractNum w:abstractNumId="11" w15:restartNumberingAfterBreak="0">
+  <w:abstractNum w:abstractNumId="13" w15:restartNumberingAfterBreak="0">
     <w:nsid w:val="7BE02267"/>
     <w:multiLevelType w:val="hybridMultilevel"/>
     <w:tmpl w:val="7D4C3246"/>
@@ -4151,7 +5098,7 @@
       </w:pPr>
     </w:lvl>
   </w:abstractNum>
-  <w:abstractNum w:abstractNumId="12" w15:restartNumberingAfterBreak="0">
+  <w:abstractNum w:abstractNumId="14" w15:restartNumberingAfterBreak="0">
     <w:nsid w:val="7CCB3C1A"/>
     <w:multiLevelType w:val="hybridMultilevel"/>
     <w:tmpl w:val="DD7C59B4"/>
@@ -4238,13 +5185,13 @@
     </w:lvl>
   </w:abstractNum>
   <w:num w:numId="1">
-    <w:abstractNumId w:val="10"/>
+    <w:abstractNumId w:val="12"/>
   </w:num>
   <w:num w:numId="2">
-    <w:abstractNumId w:val="5"/>
+    <w:abstractNumId w:val="6"/>
   </w:num>
   <w:num w:numId="3">
-    <w:abstractNumId w:val="11"/>
+    <w:abstractNumId w:val="13"/>
   </w:num>
   <w:num w:numId="4">
     <w:abstractNumId w:val="4"/>
@@ -4280,7 +5227,7 @@
     </w:lvlOverride>
   </w:num>
   <w:num w:numId="6">
-    <w:abstractNumId w:val="5"/>
+    <w:abstractNumId w:val="6"/>
     <w:lvlOverride w:ilvl="0">
       <w:startOverride w:val="1"/>
     </w:lvlOverride>
@@ -4313,7 +5260,7 @@
     <w:abstractNumId w:val="0"/>
   </w:num>
   <w:num w:numId="8">
-    <w:abstractNumId w:val="12"/>
+    <w:abstractNumId w:val="14"/>
   </w:num>
   <w:num w:numId="9">
     <w:abstractNumId w:val="3"/>
@@ -4325,21 +5272,35 @@
     <w:abstractNumId w:val="1"/>
   </w:num>
   <w:num w:numId="12">
+    <w:abstractNumId w:val="9"/>
+  </w:num>
+  <w:num w:numId="13">
     <w:abstractNumId w:val="8"/>
   </w:num>
-  <w:num w:numId="13">
-    <w:abstractNumId w:val="7"/>
-  </w:num>
   <w:num w:numId="14">
-    <w:abstractNumId w:val="9"/>
+    <w:abstractNumId w:val="10"/>
   </w:num>
   <w:num w:numId="15">
-    <w:abstractNumId w:val="6"/>
+    <w:abstractNumId w:val="7"/>
     <w:lvlOverride w:ilvl="0">
       <w:startOverride w:val="1"/>
     </w:lvlOverride>
   </w:num>
+  <w:num w:numId="16">
+    <w:abstractNumId w:val="11"/>
+  </w:num>
+  <w:num w:numId="17">
+    <w:abstractNumId w:val="5"/>
+  </w:num>
 </w:numbering>
+</file>
+
+<file path=word/people.xml><?xml version="1.0" encoding="utf-8"?>
+<w15:people xmlns:wpc="http://schemas.microsoft.com/office/word/2010/wordprocessingCanvas" xmlns:cx="http://schemas.microsoft.com/office/drawing/2014/chartex" xmlns:cx1="http://schemas.microsoft.com/office/drawing/2015/9/8/chartex" xmlns:cx2="http://schemas.microsoft.com/office/drawing/2015/10/21/chartex" xmlns:cx3="http://schemas.microsoft.com/office/drawing/2016/5/9/chartex" xmlns:cx4="http://schemas.microsoft.com/office/drawing/2016/5/10/chartex" xmlns:cx5="http://schemas.microsoft.com/office/drawing/2016/5/11/chartex" xmlns:cx6="http://schemas.microsoft.com/office/drawing/2016/5/12/chartex" xmlns:cx7="http://schemas.microsoft.com/office/drawing/2016/5/13/chartex" xmlns:cx8="http://schemas.microsoft.com/office/drawing/2016/5/14/chartex" xmlns:mc="http://schemas.openxmlformats.org/markup-compatibility/2006" xmlns:aink="http://schemas.microsoft.com/office/drawing/2016/ink" xmlns:am3d="http://schemas.microsoft.com/office/drawing/2017/model3d" xmlns:o="urn:schemas-microsoft-com:office:office" xmlns:r="http://schemas.openxmlformats.org/officeDocument/2006/relationships" xmlns:m="http://schemas.openxmlformats.org/officeDocument/2006/math" xmlns:v="urn:schemas-microsoft-com:vml" xmlns:wp14="http://schemas.microsoft.com/office/word/2010/wordprocessingDrawing" xmlns:wp="http://schemas.openxmlformats.org/drawingml/2006/wordprocessingDrawing" xmlns:w10="urn:schemas-microsoft-com:office:word" xmlns:w="http://schemas.openxmlformats.org/wordprocessingml/2006/main" xmlns:w14="http://schemas.microsoft.com/office/word/2010/wordml" xmlns:w15="http://schemas.microsoft.com/office/word/2012/wordml" xmlns:w16cid="http://schemas.microsoft.com/office/word/2016/wordml/cid" xmlns:w16se="http://schemas.microsoft.com/office/word/2015/wordml/symex" xmlns:wpg="http://schemas.microsoft.com/office/word/2010/wordprocessingGroup" xmlns:wpi="http://schemas.microsoft.com/office/word/2010/wordprocessingInk" xmlns:wne="http://schemas.microsoft.com/office/word/2006/wordml" xmlns:wps="http://schemas.microsoft.com/office/word/2010/wordprocessingShape" mc:Ignorable="w14 w15 w16se w16cid wp14">
+  <w15:person w15:author="Srivatsava Gummalla">
+    <w15:presenceInfo w15:providerId="Windows Live" w15:userId="7d7214c95d79574e"/>
+  </w15:person>
+</w15:people>
 </file>
 
 <file path=word/styles.xml><?xml version="1.0" encoding="utf-8"?>
@@ -4786,7 +5747,6 @@
   <w:style w:type="character" w:default="1" w:styleId="DefaultParagraphFont">
     <w:name w:val="Default Paragraph Font"/>
     <w:uiPriority w:val="1"/>
-    <w:semiHidden/>
     <w:unhideWhenUsed/>
   </w:style>
   <w:style w:type="table" w:default="1" w:styleId="TableNormal">
@@ -5292,7 +6252,7 @@
 </file>
 
 <file path=customXml/itemProps1.xml><?xml version="1.0" encoding="utf-8"?>
-<ds:datastoreItem xmlns:ds="http://schemas.openxmlformats.org/officeDocument/2006/customXml" ds:itemID="{E036EFAC-3B40-4621-ADB0-8E31DE83C231}">
+<ds:datastoreItem xmlns:ds="http://schemas.openxmlformats.org/officeDocument/2006/customXml" ds:itemID="{5E1A639B-BA83-49AF-B153-C2746D7BEFA5}">
   <ds:schemaRefs>
     <ds:schemaRef ds:uri="http://schemas.openxmlformats.org/officeDocument/2006/bibliography"/>
   </ds:schemaRefs>

</xml_diff>